<commit_message>
Reviewed and updated for the word and pdf
Updated and combined reference for part 1 & 2 into one section.
Added more explanation in some of document.
</commit_message>
<xml_diff>
--- a/homework1/CS498_AMO_Homework1.docx
+++ b/homework1/CS498_AMO_Homework1.docx
@@ -1,6 +1,6 @@
 
 <file path=word/document.xml><?xml version="1.0" encoding="utf-8"?>
-<w:document xmlns:wpc="http://schemas.microsoft.com/office/word/2010/wordprocessingCanvas" xmlns:cx="http://schemas.microsoft.com/office/drawing/2014/chartex" xmlns:cx1="http://schemas.microsoft.com/office/drawing/2015/9/8/chartex" xmlns:cx2="http://schemas.microsoft.com/office/drawing/2015/10/21/chartex" xmlns:cx3="http://schemas.microsoft.com/office/drawing/2016/5/9/chartex" xmlns:cx4="http://schemas.microsoft.com/office/drawing/2016/5/10/chartex" xmlns:cx5="http://schemas.microsoft.com/office/drawing/2016/5/11/chartex" xmlns:cx6="http://schemas.microsoft.com/office/drawing/2016/5/12/chartex" xmlns:cx7="http://schemas.microsoft.com/office/drawing/2016/5/13/chartex" xmlns:cx8="http://schemas.microsoft.com/office/drawing/2016/5/14/chartex" xmlns:mc="http://schemas.openxmlformats.org/markup-compatibility/2006" xmlns:aink="http://schemas.microsoft.com/office/drawing/2016/ink" xmlns:am3d="http://schemas.microsoft.com/office/drawing/2017/model3d" xmlns:o="urn:schemas-microsoft-com:office:office" xmlns:r="http://schemas.openxmlformats.org/officeDocument/2006/relationships" xmlns:m="http://schemas.openxmlformats.org/officeDocument/2006/math" xmlns:v="urn:schemas-microsoft-com:vml" xmlns:wp14="http://schemas.microsoft.com/office/word/2010/wordprocessingDrawing" xmlns:wp="http://schemas.openxmlformats.org/drawingml/2006/wordprocessingDrawing" xmlns:w10="urn:schemas-microsoft-com:office:word" xmlns:w="http://schemas.openxmlformats.org/wordprocessingml/2006/main" xmlns:w14="http://schemas.microsoft.com/office/word/2010/wordml" xmlns:w15="http://schemas.microsoft.com/office/word/2012/wordml" xmlns:w16cid="http://schemas.microsoft.com/office/word/2016/wordml/cid" xmlns:w16se="http://schemas.microsoft.com/office/word/2015/wordml/symex" xmlns:wpg="http://schemas.microsoft.com/office/word/2010/wordprocessingGroup" xmlns:wpi="http://schemas.microsoft.com/office/word/2010/wordprocessingInk" xmlns:wne="http://schemas.microsoft.com/office/word/2006/wordml" xmlns:wps="http://schemas.microsoft.com/office/word/2010/wordprocessingShape" mc:Ignorable="w14 w15 w16se w16cid wp14">
+<w:document xmlns:wpc="http://schemas.microsoft.com/office/word/2010/wordprocessingCanvas" xmlns:cx="http://schemas.microsoft.com/office/drawing/2014/chartex" xmlns:cx1="http://schemas.microsoft.com/office/drawing/2015/9/8/chartex" xmlns:mc="http://schemas.openxmlformats.org/markup-compatibility/2006" xmlns:o="urn:schemas-microsoft-com:office:office" xmlns:r="http://schemas.openxmlformats.org/officeDocument/2006/relationships" xmlns:m="http://schemas.openxmlformats.org/officeDocument/2006/math" xmlns:v="urn:schemas-microsoft-com:vml" xmlns:wp14="http://schemas.microsoft.com/office/word/2010/wordprocessingDrawing" xmlns:wp="http://schemas.openxmlformats.org/drawingml/2006/wordprocessingDrawing" xmlns:w10="urn:schemas-microsoft-com:office:word" xmlns:w="http://schemas.openxmlformats.org/wordprocessingml/2006/main" xmlns:w14="http://schemas.microsoft.com/office/word/2010/wordml" xmlns:w15="http://schemas.microsoft.com/office/word/2012/wordml" xmlns:w16se="http://schemas.microsoft.com/office/word/2015/wordml/symex" xmlns:wpg="http://schemas.microsoft.com/office/word/2010/wordprocessingGroup" xmlns:wpi="http://schemas.microsoft.com/office/word/2010/wordprocessingInk" xmlns:wne="http://schemas.microsoft.com/office/word/2006/wordml" xmlns:wps="http://schemas.microsoft.com/office/word/2010/wordprocessingShape" mc:Ignorable="w14 w15 w16se wp14">
   <w:body>
     <w:p>
       <w:pPr>
@@ -136,6 +136,7 @@
           <w:szCs w:val="28"/>
         </w:rPr>
       </w:pPr>
+      <w:proofErr w:type="spellStart"/>
       <w:r>
         <w:rPr>
           <w:rFonts w:ascii="Helvetica Neue" w:hAnsi="Helvetica Neue"/>
@@ -144,7 +145,40 @@
           <w:sz w:val="28"/>
           <w:szCs w:val="28"/>
         </w:rPr>
-        <w:t>Yanislav Shterev (</w:t>
+        <w:t>Yanislav</w:t>
+      </w:r>
+      <w:proofErr w:type="spellEnd"/>
+      <w:r>
+        <w:rPr>
+          <w:rFonts w:ascii="Helvetica Neue" w:hAnsi="Helvetica Neue"/>
+          <w:bCs/>
+          <w:color w:val="333333"/>
+          <w:sz w:val="28"/>
+          <w:szCs w:val="28"/>
+        </w:rPr>
+        <w:t xml:space="preserve"> </w:t>
+      </w:r>
+      <w:proofErr w:type="spellStart"/>
+      <w:r>
+        <w:rPr>
+          <w:rFonts w:ascii="Helvetica Neue" w:hAnsi="Helvetica Neue"/>
+          <w:bCs/>
+          <w:color w:val="333333"/>
+          <w:sz w:val="28"/>
+          <w:szCs w:val="28"/>
+        </w:rPr>
+        <w:t>Shterev</w:t>
+      </w:r>
+      <w:proofErr w:type="spellEnd"/>
+      <w:r>
+        <w:rPr>
+          <w:rFonts w:ascii="Helvetica Neue" w:hAnsi="Helvetica Neue"/>
+          <w:bCs/>
+          <w:color w:val="333333"/>
+          <w:sz w:val="28"/>
+          <w:szCs w:val="28"/>
+        </w:rPr>
+        <w:t xml:space="preserve"> (</w:t>
       </w:r>
       <w:hyperlink r:id="rId6" w:history="1">
         <w:r>
@@ -963,7 +997,7 @@
           <w:sz w:val="20"/>
           <w:szCs w:val="20"/>
         </w:rPr>
-        <w:t xml:space="preserve"> (for NOT 0 ignoring, refer to the end)</w:t>
+        <w:t xml:space="preserve"> (for the NOT 0-</w:t>
       </w:r>
       <w:r>
         <w:rPr>
@@ -972,7 +1006,7 @@
           <w:sz w:val="20"/>
           <w:szCs w:val="20"/>
         </w:rPr>
-        <w:t>:</w:t>
+        <w:t>ignoring</w:t>
       </w:r>
       <w:r>
         <w:rPr>
@@ -981,17 +1015,115 @@
           <w:sz w:val="20"/>
           <w:szCs w:val="20"/>
         </w:rPr>
+        <w:t xml:space="preserve"> version – function </w:t>
+      </w:r>
+      <w:proofErr w:type="spellStart"/>
+      <w:r>
+        <w:rPr>
+          <w:rFonts w:ascii="Courier New" w:hAnsi="Courier New" w:cs="Courier New"/>
+          <w:color w:val="795DA3"/>
+          <w:sz w:val="14"/>
+          <w:szCs w:val="14"/>
+          <w:lang w:val="en-AU" w:eastAsia="zh-CN"/>
+        </w:rPr>
+        <w:t>train_and_predict</w:t>
+      </w:r>
+      <w:proofErr w:type="spellEnd"/>
+      <w:r>
+        <w:rPr>
+          <w:rFonts w:ascii="Georgia" w:hAnsi="Georgia"/>
+          <w:color w:val="333333"/>
+          <w:sz w:val="20"/>
+          <w:szCs w:val="20"/>
+        </w:rPr>
+        <w:t xml:space="preserve">, </w:t>
+      </w:r>
+      <w:r>
+        <w:rPr>
+          <w:rFonts w:ascii="Georgia" w:hAnsi="Georgia"/>
+          <w:color w:val="333333"/>
+          <w:sz w:val="20"/>
+          <w:szCs w:val="20"/>
+        </w:rPr>
+        <w:t xml:space="preserve">please refer to full code on </w:t>
+      </w:r>
+      <w:r>
+        <w:rPr>
+          <w:rFonts w:ascii="Georgia" w:hAnsi="Georgia"/>
+          <w:color w:val="333333"/>
+          <w:sz w:val="20"/>
+          <w:szCs w:val="20"/>
+        </w:rPr>
+        <w:t>end</w:t>
+      </w:r>
+      <w:r>
+        <w:rPr>
+          <w:rFonts w:ascii="Georgia" w:hAnsi="Georgia"/>
+          <w:color w:val="333333"/>
+          <w:sz w:val="20"/>
+          <w:szCs w:val="20"/>
+        </w:rPr>
+        <w:t xml:space="preserve"> pages</w:t>
+      </w:r>
+      <w:r>
+        <w:rPr>
+          <w:rFonts w:ascii="Georgia" w:hAnsi="Georgia"/>
+          <w:color w:val="333333"/>
+          <w:sz w:val="20"/>
+          <w:szCs w:val="20"/>
+        </w:rPr>
+        <w:t>)</w:t>
+      </w:r>
+      <w:proofErr w:type="gramStart"/>
+      <w:r>
+        <w:rPr>
+          <w:rFonts w:ascii="Georgia" w:hAnsi="Georgia"/>
+          <w:color w:val="333333"/>
+          <w:sz w:val="20"/>
+          <w:szCs w:val="20"/>
+        </w:rPr>
+        <w:t>:</w:t>
+      </w:r>
+      <w:proofErr w:type="gramEnd"/>
+      <w:r>
+        <w:rPr>
+          <w:rFonts w:ascii="Georgia" w:hAnsi="Georgia"/>
+          <w:color w:val="333333"/>
+          <w:sz w:val="20"/>
+          <w:szCs w:val="20"/>
+        </w:rPr>
         <w:br/>
       </w:r>
       <w:r>
         <w:rPr>
-          <w:rFonts w:ascii="Courier New" w:hAnsi="Courier New" w:cs="Courier New"/>
-          <w:color w:val="A71D5D"/>
-          <w:sz w:val="14"/>
-          <w:szCs w:val="14"/>
-          <w:lang w:val="en-AU" w:eastAsia="zh-CN"/>
-        </w:rPr>
-        <w:t xml:space="preserve">def </w:t>
+          <w:rFonts w:ascii="Georgia" w:hAnsi="Georgia"/>
+          <w:color w:val="333333"/>
+          <w:sz w:val="20"/>
+          <w:szCs w:val="20"/>
+        </w:rPr>
+        <w:br/>
+      </w:r>
+      <w:proofErr w:type="spellStart"/>
+      <w:r>
+        <w:rPr>
+          <w:rFonts w:ascii="Courier New" w:hAnsi="Courier New" w:cs="Courier New"/>
+          <w:color w:val="A71D5D"/>
+          <w:sz w:val="14"/>
+          <w:szCs w:val="14"/>
+          <w:lang w:val="en-AU" w:eastAsia="zh-CN"/>
+        </w:rPr>
+        <w:t>def</w:t>
+      </w:r>
+      <w:proofErr w:type="spellEnd"/>
+      <w:r>
+        <w:rPr>
+          <w:rFonts w:ascii="Courier New" w:hAnsi="Courier New" w:cs="Courier New"/>
+          <w:color w:val="A71D5D"/>
+          <w:sz w:val="14"/>
+          <w:szCs w:val="14"/>
+          <w:lang w:val="en-AU" w:eastAsia="zh-CN"/>
+        </w:rPr>
+        <w:t xml:space="preserve"> </w:t>
       </w:r>
       <w:proofErr w:type="spellStart"/>
       <w:r>
@@ -7212,6 +7344,7 @@
         </w:rPr>
         <w:t xml:space="preserve">= </w:t>
       </w:r>
+      <w:proofErr w:type="spellStart"/>
       <w:r>
         <w:rPr>
           <w:rFonts w:ascii="Courier New" w:hAnsi="Courier New" w:cs="Courier New"/>
@@ -7222,6 +7355,7 @@
         </w:rPr>
         <w:t>int</w:t>
       </w:r>
+      <w:proofErr w:type="spellEnd"/>
       <w:r>
         <w:rPr>
           <w:rFonts w:ascii="Courier New" w:hAnsi="Courier New" w:cs="Courier New"/>
@@ -8014,6 +8148,7 @@
           <w:szCs w:val="14"/>
           <w:lang w:val="en-AU" w:eastAsia="zh-CN"/>
         </w:rPr>
+        <w:lastRenderedPageBreak/>
         <w:br/>
       </w:r>
       <w:proofErr w:type="spellStart"/>
@@ -8156,173 +8291,6 @@
         </w:rPr>
         <w:t>)</w:t>
       </w:r>
-    </w:p>
-    <w:p>
-      <w:pPr>
-        <w:shd w:val="clear" w:color="auto" w:fill="FFFFFF"/>
-        <w:spacing w:before="100" w:beforeAutospacing="1" w:after="100" w:afterAutospacing="1"/>
-        <w:rPr>
-          <w:rFonts w:ascii="Helvetica Neue" w:hAnsi="Helvetica Neue"/>
-          <w:b/>
-          <w:bCs/>
-          <w:color w:val="333333"/>
-          <w:sz w:val="30"/>
-          <w:szCs w:val="30"/>
-        </w:rPr>
-      </w:pPr>
-      <w:r>
-        <w:rPr>
-          <w:rFonts w:ascii="Helvetica Neue" w:hAnsi="Helvetica Neue"/>
-          <w:b/>
-          <w:bCs/>
-          <w:color w:val="333333"/>
-          <w:sz w:val="30"/>
-          <w:szCs w:val="30"/>
-        </w:rPr>
-        <w:lastRenderedPageBreak/>
-        <w:t>Part 1</w:t>
-      </w:r>
-      <w:r>
-        <w:rPr>
-          <w:rFonts w:ascii="Helvetica Neue" w:hAnsi="Helvetica Neue"/>
-          <w:b/>
-          <w:bCs/>
-          <w:color w:val="333333"/>
-          <w:sz w:val="30"/>
-          <w:szCs w:val="30"/>
-        </w:rPr>
-        <w:t xml:space="preserve"> Libraries used:</w:t>
-      </w:r>
-    </w:p>
-    <w:p>
-      <w:pPr>
-        <w:shd w:val="clear" w:color="auto" w:fill="FFFFFF"/>
-        <w:rPr>
-          <w:rFonts w:asciiTheme="minorHAnsi" w:hAnsiTheme="minorHAnsi" w:cstheme="minorHAnsi"/>
-          <w:bCs/>
-          <w:color w:val="333333"/>
-        </w:rPr>
-      </w:pPr>
-      <w:r>
-        <w:rPr>
-          <w:rFonts w:asciiTheme="minorHAnsi" w:hAnsiTheme="minorHAnsi" w:cstheme="minorHAnsi"/>
-          <w:b/>
-          <w:bCs/>
-          <w:color w:val="333333"/>
-        </w:rPr>
-        <w:t>csv</w:t>
-      </w:r>
-      <w:r>
-        <w:rPr>
-          <w:rFonts w:asciiTheme="minorHAnsi" w:hAnsiTheme="minorHAnsi" w:cstheme="minorHAnsi"/>
-          <w:bCs/>
-          <w:color w:val="333333"/>
-        </w:rPr>
-        <w:t xml:space="preserve"> – for reading data from csv format</w:t>
-      </w:r>
-      <w:r>
-        <w:rPr>
-          <w:rFonts w:asciiTheme="minorHAnsi" w:hAnsiTheme="minorHAnsi" w:cstheme="minorHAnsi"/>
-          <w:bCs/>
-          <w:color w:val="333333"/>
-        </w:rPr>
-        <w:t xml:space="preserve">: </w:t>
-      </w:r>
-      <w:hyperlink r:id="rId7" w:history="1">
-        <w:r>
-          <w:rPr>
-            <w:rStyle w:val="Hyperlink"/>
-            <w:rFonts w:asciiTheme="minorHAnsi" w:hAnsiTheme="minorHAnsi" w:cstheme="minorHAnsi"/>
-            <w:bCs/>
-          </w:rPr>
-          <w:t>https://docs.python.org/3/library/csv.html</w:t>
-        </w:r>
-      </w:hyperlink>
-      <w:r>
-        <w:rPr>
-          <w:rFonts w:asciiTheme="minorHAnsi" w:hAnsiTheme="minorHAnsi" w:cstheme="minorHAnsi"/>
-          <w:bCs/>
-          <w:color w:val="333333"/>
-        </w:rPr>
-        <w:t xml:space="preserve"> </w:t>
-      </w:r>
-    </w:p>
-    <w:p>
-      <w:pPr>
-        <w:shd w:val="clear" w:color="auto" w:fill="FFFFFF"/>
-        <w:rPr>
-          <w:rFonts w:asciiTheme="minorHAnsi" w:hAnsiTheme="minorHAnsi" w:cstheme="minorHAnsi"/>
-          <w:bCs/>
-          <w:color w:val="333333"/>
-        </w:rPr>
-      </w:pPr>
-      <w:proofErr w:type="spellStart"/>
-      <w:proofErr w:type="gramStart"/>
-      <w:r>
-        <w:rPr>
-          <w:rFonts w:asciiTheme="minorHAnsi" w:hAnsiTheme="minorHAnsi" w:cstheme="minorHAnsi"/>
-          <w:b/>
-          <w:bCs/>
-          <w:color w:val="333333"/>
-        </w:rPr>
-        <w:t>scipy.stats</w:t>
-      </w:r>
-      <w:proofErr w:type="spellEnd"/>
-      <w:proofErr w:type="gramEnd"/>
-      <w:r>
-        <w:rPr>
-          <w:rFonts w:asciiTheme="minorHAnsi" w:hAnsiTheme="minorHAnsi" w:cstheme="minorHAnsi"/>
-          <w:bCs/>
-          <w:color w:val="333333"/>
-        </w:rPr>
-        <w:t xml:space="preserve"> for normal and </w:t>
-      </w:r>
-      <w:proofErr w:type="spellStart"/>
-      <w:r>
-        <w:rPr>
-          <w:rFonts w:asciiTheme="minorHAnsi" w:hAnsiTheme="minorHAnsi" w:cstheme="minorHAnsi"/>
-          <w:bCs/>
-          <w:color w:val="333333"/>
-        </w:rPr>
-        <w:t>bernoulli’s</w:t>
-      </w:r>
-      <w:proofErr w:type="spellEnd"/>
-      <w:r>
-        <w:rPr>
-          <w:rFonts w:asciiTheme="minorHAnsi" w:hAnsiTheme="minorHAnsi" w:cstheme="minorHAnsi"/>
-          <w:bCs/>
-          <w:color w:val="333333"/>
-        </w:rPr>
-        <w:t xml:space="preserve"> density and mass functions: </w:t>
-      </w:r>
-      <w:hyperlink r:id="rId8" w:history="1">
-        <w:r>
-          <w:rPr>
-            <w:rStyle w:val="Hyperlink"/>
-            <w:rFonts w:asciiTheme="minorHAnsi" w:hAnsiTheme="minorHAnsi" w:cstheme="minorHAnsi"/>
-            <w:bCs/>
-          </w:rPr>
-          <w:t>https://docs.scipy.org/doc/scipy/reference/stats.html</w:t>
-        </w:r>
-      </w:hyperlink>
-      <w:r>
-        <w:rPr>
-          <w:rFonts w:asciiTheme="minorHAnsi" w:hAnsiTheme="minorHAnsi" w:cstheme="minorHAnsi"/>
-          <w:bCs/>
-          <w:color w:val="333333"/>
-        </w:rPr>
-        <w:t xml:space="preserve"> </w:t>
-      </w:r>
-    </w:p>
-    <w:p>
-      <w:pPr>
-        <w:shd w:val="clear" w:color="auto" w:fill="FFFFFF"/>
-        <w:spacing w:before="100" w:beforeAutospacing="1" w:after="100" w:afterAutospacing="1"/>
-        <w:rPr>
-          <w:rFonts w:ascii="Georgia" w:hAnsi="Georgia"/>
-          <w:color w:val="333333"/>
-        </w:rPr>
-      </w:pPr>
     </w:p>
     <w:p>
       <w:pPr>
@@ -8369,7 +8337,7 @@
         </w:rPr>
         <w:t xml:space="preserve">We used the MNIST dataset located at </w:t>
       </w:r>
-      <w:hyperlink r:id="rId9" w:history="1">
+      <w:hyperlink r:id="rId7" w:history="1">
         <w:r>
           <w:rPr>
             <w:rStyle w:val="Hyperlink"/>
@@ -8444,20 +8412,6 @@
         <w:spacing w:before="165" w:after="165"/>
         <w:outlineLvl w:val="3"/>
         <w:rPr>
-          <w:rFonts w:ascii="Helvetica Neue" w:hAnsi="Helvetica Neue"/>
-          <w:bCs/>
-          <w:color w:val="333333"/>
-          <w:sz w:val="30"/>
-          <w:szCs w:val="30"/>
-        </w:rPr>
-      </w:pPr>
-    </w:p>
-    <w:p>
-      <w:pPr>
-        <w:shd w:val="clear" w:color="auto" w:fill="FFFFFF"/>
-        <w:spacing w:before="165" w:after="165"/>
-        <w:outlineLvl w:val="3"/>
-        <w:rPr>
           <w:rFonts w:asciiTheme="minorHAnsi" w:hAnsiTheme="minorHAnsi" w:cstheme="minorHAnsi"/>
           <w:bCs/>
           <w:color w:val="333333"/>
@@ -8573,7 +8527,104 @@
           <w:bCs/>
           <w:color w:val="333333"/>
         </w:rPr>
-        <w:t xml:space="preserve"> 20x20 dimensions) as input. The results show that models using cleaned images have better accuracy.</w:t>
+        <w:t xml:space="preserve"> 20x20 dimensions) as input. The results show that models using clea</w:t>
+      </w:r>
+      <w:r>
+        <w:rPr>
+          <w:rFonts w:asciiTheme="minorHAnsi" w:hAnsiTheme="minorHAnsi" w:cstheme="minorHAnsi"/>
+          <w:bCs/>
+          <w:color w:val="333333"/>
+        </w:rPr>
+        <w:t xml:space="preserve">ned images have better accuracy for Gaussian NB and Random Forest (Bernoulli has similar results however). </w:t>
+      </w:r>
+      <w:r>
+        <w:rPr>
+          <w:rFonts w:asciiTheme="minorHAnsi" w:hAnsiTheme="minorHAnsi" w:cstheme="minorHAnsi"/>
+          <w:bCs/>
+          <w:color w:val="333333"/>
+          <w:highlight w:val="yellow"/>
+        </w:rPr>
+        <w:t>We also tested</w:t>
+      </w:r>
+      <w:r>
+        <w:rPr>
+          <w:rFonts w:asciiTheme="minorHAnsi" w:hAnsiTheme="minorHAnsi" w:cstheme="minorHAnsi"/>
+          <w:bCs/>
+          <w:color w:val="333333"/>
+        </w:rPr>
+        <w:t>, if we disabled smoothing variable (epsilon=0 or &lt;=1e-9) for Gaussian NB, the untouched images accuracy dropped significantly to around 59%, due to zero variance/mean (causing pdf of Normal Distribution to yield 0 values and log() yields –</w:t>
+      </w:r>
+      <w:proofErr w:type="spellStart"/>
+      <w:r>
+        <w:rPr>
+          <w:rFonts w:asciiTheme="minorHAnsi" w:hAnsiTheme="minorHAnsi" w:cstheme="minorHAnsi"/>
+          <w:bCs/>
+          <w:color w:val="333333"/>
+        </w:rPr>
+        <w:t>inf</w:t>
+      </w:r>
+      <w:proofErr w:type="spellEnd"/>
+      <w:r>
+        <w:rPr>
+          <w:rFonts w:asciiTheme="minorHAnsi" w:hAnsiTheme="minorHAnsi" w:cstheme="minorHAnsi"/>
+          <w:bCs/>
+          <w:color w:val="333333"/>
+        </w:rPr>
+        <w:t>), but for bounde</w:t>
+      </w:r>
+      <w:r>
+        <w:rPr>
+          <w:rFonts w:asciiTheme="minorHAnsi" w:hAnsiTheme="minorHAnsi" w:cstheme="minorHAnsi"/>
+          <w:bCs/>
+          <w:color w:val="333333"/>
+        </w:rPr>
+        <w:t>d and stretched images accuracy</w:t>
+      </w:r>
+      <w:r>
+        <w:rPr>
+          <w:rFonts w:asciiTheme="minorHAnsi" w:hAnsiTheme="minorHAnsi" w:cstheme="minorHAnsi"/>
+          <w:bCs/>
+          <w:color w:val="333333"/>
+        </w:rPr>
+        <w:t xml:space="preserve"> is not affected.</w:t>
+      </w:r>
+      <w:r>
+        <w:rPr>
+          <w:rFonts w:asciiTheme="minorHAnsi" w:hAnsiTheme="minorHAnsi" w:cstheme="minorHAnsi"/>
+          <w:bCs/>
+          <w:color w:val="333333"/>
+        </w:rPr>
+        <w:t xml:space="preserve"> The following Gaussian NB accuracy was achieved by using smoothing </w:t>
+      </w:r>
+      <w:proofErr w:type="spellStart"/>
+      <w:proofErr w:type="gramStart"/>
+      <w:r>
+        <w:rPr>
+          <w:rFonts w:asciiTheme="minorHAnsi" w:hAnsiTheme="minorHAnsi" w:cstheme="minorHAnsi"/>
+          <w:bCs/>
+          <w:color w:val="333333"/>
+        </w:rPr>
+        <w:t>val</w:t>
+      </w:r>
+      <w:proofErr w:type="spellEnd"/>
+      <w:proofErr w:type="gramEnd"/>
+      <w:r>
+        <w:rPr>
+          <w:rFonts w:asciiTheme="minorHAnsi" w:hAnsiTheme="minorHAnsi" w:cstheme="minorHAnsi"/>
+          <w:bCs/>
+          <w:color w:val="333333"/>
+        </w:rPr>
+        <w:t xml:space="preserve"> = 1e-1 (1e-1*&lt;</w:t>
+      </w:r>
+      <w:bookmarkStart w:id="0" w:name="_GoBack"/>
+      <w:bookmarkEnd w:id="0"/>
+      <w:r>
+        <w:rPr>
+          <w:rFonts w:asciiTheme="minorHAnsi" w:hAnsiTheme="minorHAnsi" w:cstheme="minorHAnsi"/>
+          <w:bCs/>
+          <w:color w:val="333333"/>
+        </w:rPr>
+        <w:t>max variance&gt; was introduced to avoid 0 variance pixels)</w:t>
       </w:r>
     </w:p>
     <w:p>
@@ -11261,6 +11312,7 @@
           <w:sz w:val="30"/>
           <w:szCs w:val="30"/>
         </w:rPr>
+        <w:lastRenderedPageBreak/>
         <w:t>Part 2A Digit Images</w:t>
       </w:r>
     </w:p>
@@ -11454,7 +11506,7 @@
                           <pic:cNvPicPr/>
                         </pic:nvPicPr>
                         <pic:blipFill>
-                          <a:blip r:embed="rId10" cstate="print">
+                          <a:blip r:embed="rId8" cstate="print">
                             <a:extLst>
                               <a:ext uri="{28A0092B-C50C-407E-A947-70E740481C1C}">
                                 <a14:useLocalDpi xmlns:a14="http://schemas.microsoft.com/office/drawing/2010/main" val="0"/>
@@ -11568,7 +11620,7 @@
                           <pic:cNvPicPr/>
                         </pic:nvPicPr>
                         <pic:blipFill>
-                          <a:blip r:embed="rId11" cstate="print">
+                          <a:blip r:embed="rId9" cstate="print">
                             <a:extLst>
                               <a:ext uri="{28A0092B-C50C-407E-A947-70E740481C1C}">
                                 <a14:useLocalDpi xmlns:a14="http://schemas.microsoft.com/office/drawing/2010/main" val="0"/>
@@ -11682,7 +11734,7 @@
                           <pic:cNvPicPr/>
                         </pic:nvPicPr>
                         <pic:blipFill>
-                          <a:blip r:embed="rId12" cstate="print">
+                          <a:blip r:embed="rId10" cstate="print">
                             <a:extLst>
                               <a:ext uri="{28A0092B-C50C-407E-A947-70E740481C1C}">
                                 <a14:useLocalDpi xmlns:a14="http://schemas.microsoft.com/office/drawing/2010/main" val="0"/>
@@ -11796,7 +11848,7 @@
                           <pic:cNvPicPr/>
                         </pic:nvPicPr>
                         <pic:blipFill>
-                          <a:blip r:embed="rId13" cstate="print">
+                          <a:blip r:embed="rId11" cstate="print">
                             <a:extLst>
                               <a:ext uri="{28A0092B-C50C-407E-A947-70E740481C1C}">
                                 <a14:useLocalDpi xmlns:a14="http://schemas.microsoft.com/office/drawing/2010/main" val="0"/>
@@ -11910,7 +11962,7 @@
                           <pic:cNvPicPr/>
                         </pic:nvPicPr>
                         <pic:blipFill>
-                          <a:blip r:embed="rId14" cstate="print">
+                          <a:blip r:embed="rId12" cstate="print">
                             <a:extLst>
                               <a:ext uri="{28A0092B-C50C-407E-A947-70E740481C1C}">
                                 <a14:useLocalDpi xmlns:a14="http://schemas.microsoft.com/office/drawing/2010/main" val="0"/>
@@ -12024,7 +12076,7 @@
                           <pic:cNvPicPr/>
                         </pic:nvPicPr>
                         <pic:blipFill>
-                          <a:blip r:embed="rId15" cstate="print">
+                          <a:blip r:embed="rId13" cstate="print">
                             <a:extLst>
                               <a:ext uri="{28A0092B-C50C-407E-A947-70E740481C1C}">
                                 <a14:useLocalDpi xmlns:a14="http://schemas.microsoft.com/office/drawing/2010/main" val="0"/>
@@ -12138,7 +12190,7 @@
                           <pic:cNvPicPr/>
                         </pic:nvPicPr>
                         <pic:blipFill>
-                          <a:blip r:embed="rId16" cstate="print">
+                          <a:blip r:embed="rId14" cstate="print">
                             <a:extLst>
                               <a:ext uri="{28A0092B-C50C-407E-A947-70E740481C1C}">
                                 <a14:useLocalDpi xmlns:a14="http://schemas.microsoft.com/office/drawing/2010/main" val="0"/>
@@ -12252,7 +12304,7 @@
                           <pic:cNvPicPr/>
                         </pic:nvPicPr>
                         <pic:blipFill>
-                          <a:blip r:embed="rId17" cstate="print">
+                          <a:blip r:embed="rId15" cstate="print">
                             <a:extLst>
                               <a:ext uri="{28A0092B-C50C-407E-A947-70E740481C1C}">
                                 <a14:useLocalDpi xmlns:a14="http://schemas.microsoft.com/office/drawing/2010/main" val="0"/>
@@ -12366,7 +12418,7 @@
                           <pic:cNvPicPr/>
                         </pic:nvPicPr>
                         <pic:blipFill>
-                          <a:blip r:embed="rId18" cstate="print">
+                          <a:blip r:embed="rId16" cstate="print">
                             <a:extLst>
                               <a:ext uri="{28A0092B-C50C-407E-A947-70E740481C1C}">
                                 <a14:useLocalDpi xmlns:a14="http://schemas.microsoft.com/office/drawing/2010/main" val="0"/>
@@ -12480,7 +12532,7 @@
                           <pic:cNvPicPr/>
                         </pic:nvPicPr>
                         <pic:blipFill>
-                          <a:blip r:embed="rId19" cstate="print">
+                          <a:blip r:embed="rId17" cstate="print">
                             <a:extLst>
                               <a:ext uri="{28A0092B-C50C-407E-A947-70E740481C1C}">
                                 <a14:useLocalDpi xmlns:a14="http://schemas.microsoft.com/office/drawing/2010/main" val="0"/>
@@ -12546,7 +12598,6 @@
           <w:color w:val="333333"/>
           <w:szCs w:val="30"/>
         </w:rPr>
-        <w:lastRenderedPageBreak/>
         <w:t xml:space="preserve">Part 2 Code </w:t>
       </w:r>
     </w:p>
@@ -12573,6 +12624,7 @@
           <w:sz w:val="22"/>
           <w:szCs w:val="22"/>
         </w:rPr>
+        <w:lastRenderedPageBreak/>
         <w:t>Calculation of the Normal distribution parameters</w:t>
       </w:r>
       <w:r>
@@ -12685,6 +12737,7 @@
           <w:szCs w:val="18"/>
         </w:rPr>
       </w:pPr>
+      <w:proofErr w:type="spellStart"/>
       <w:r>
         <w:rPr>
           <w:rFonts w:ascii="Menlo" w:hAnsi="Menlo" w:cs="Menlo"/>
@@ -12692,7 +12745,17 @@
           <w:sz w:val="18"/>
           <w:szCs w:val="18"/>
         </w:rPr>
-        <w:t xml:space="preserve">def </w:t>
+        <w:t>def</w:t>
+      </w:r>
+      <w:proofErr w:type="spellEnd"/>
+      <w:r>
+        <w:rPr>
+          <w:rFonts w:ascii="Menlo" w:hAnsi="Menlo" w:cs="Menlo"/>
+          <w:color w:val="CC7832"/>
+          <w:sz w:val="18"/>
+          <w:szCs w:val="18"/>
+        </w:rPr>
+        <w:t xml:space="preserve"> </w:t>
       </w:r>
       <w:r>
         <w:rPr>
@@ -13918,6 +13981,7 @@
           <w:szCs w:val="18"/>
         </w:rPr>
       </w:pPr>
+      <w:proofErr w:type="spellStart"/>
       <w:r>
         <w:rPr>
           <w:rFonts w:ascii="Menlo" w:hAnsi="Menlo" w:cs="Menlo"/>
@@ -13925,7 +13989,17 @@
           <w:sz w:val="18"/>
           <w:szCs w:val="18"/>
         </w:rPr>
-        <w:t xml:space="preserve">def </w:t>
+        <w:t>def</w:t>
+      </w:r>
+      <w:proofErr w:type="spellEnd"/>
+      <w:r>
+        <w:rPr>
+          <w:rFonts w:ascii="Menlo" w:hAnsi="Menlo" w:cs="Menlo"/>
+          <w:color w:val="CC7832"/>
+          <w:sz w:val="18"/>
+          <w:szCs w:val="18"/>
+        </w:rPr>
+        <w:t xml:space="preserve"> </w:t>
       </w:r>
       <w:r>
         <w:rPr>
@@ -14916,6 +14990,7 @@
           <w:szCs w:val="18"/>
         </w:rPr>
       </w:pPr>
+      <w:proofErr w:type="spellStart"/>
       <w:r>
         <w:rPr>
           <w:rFonts w:ascii="Menlo" w:hAnsi="Menlo" w:cs="Menlo"/>
@@ -14923,7 +14998,17 @@
           <w:sz w:val="18"/>
           <w:szCs w:val="18"/>
         </w:rPr>
-        <w:t xml:space="preserve">def </w:t>
+        <w:t>def</w:t>
+      </w:r>
+      <w:proofErr w:type="spellEnd"/>
+      <w:r>
+        <w:rPr>
+          <w:rFonts w:ascii="Menlo" w:hAnsi="Menlo" w:cs="Menlo"/>
+          <w:color w:val="CC7832"/>
+          <w:sz w:val="18"/>
+          <w:szCs w:val="18"/>
+        </w:rPr>
+        <w:t xml:space="preserve"> </w:t>
       </w:r>
       <w:r>
         <w:rPr>
@@ -16056,6 +16141,7 @@
           <w:szCs w:val="18"/>
         </w:rPr>
       </w:pPr>
+      <w:proofErr w:type="spellStart"/>
       <w:r>
         <w:rPr>
           <w:rFonts w:ascii="Menlo" w:hAnsi="Menlo" w:cs="Menlo"/>
@@ -16065,6 +16151,7 @@
         </w:rPr>
         <w:t>def</w:t>
       </w:r>
+      <w:proofErr w:type="spellEnd"/>
       <w:r>
         <w:rPr>
           <w:rFonts w:ascii="Menlo" w:hAnsi="Menlo" w:cs="Menlo"/>
@@ -16432,15 +16519,6 @@
           <w:szCs w:val="18"/>
         </w:rPr>
         <w:br/>
-      </w:r>
-      <w:r>
-        <w:rPr>
-          <w:rFonts w:ascii="Menlo" w:hAnsi="Menlo" w:cs="Menlo"/>
-          <w:color w:val="A9B7C6"/>
-          <w:sz w:val="18"/>
-          <w:szCs w:val="18"/>
-        </w:rPr>
-        <w:lastRenderedPageBreak/>
         <w:t xml:space="preserve">    accuracy = sum(predicted == </w:t>
       </w:r>
       <w:proofErr w:type="spellStart"/>
@@ -16531,6 +16609,7 @@
           <w:sz w:val="18"/>
           <w:szCs w:val="18"/>
         </w:rPr>
+        <w:lastRenderedPageBreak/>
         <w:t>Please refer to the full code for details how to apply the above function on the training data and predict.</w:t>
       </w:r>
     </w:p>
@@ -16556,29 +16635,7 @@
           <w:sz w:val="30"/>
           <w:szCs w:val="30"/>
         </w:rPr>
-        <w:t xml:space="preserve">Part </w:t>
-      </w:r>
-      <w:r>
-        <w:rPr>
-          <w:rFonts w:ascii="Helvetica Neue" w:hAnsi="Helvetica Neue"/>
-          <w:b/>
-          <w:bCs/>
-          <w:color w:val="333333"/>
-          <w:sz w:val="30"/>
-          <w:szCs w:val="30"/>
-        </w:rPr>
-        <w:t>2</w:t>
-      </w:r>
-      <w:r>
-        <w:rPr>
-          <w:rFonts w:ascii="Helvetica Neue" w:hAnsi="Helvetica Neue"/>
-          <w:b/>
-          <w:bCs/>
-          <w:color w:val="333333"/>
-          <w:sz w:val="30"/>
-          <w:szCs w:val="30"/>
-        </w:rPr>
-        <w:t xml:space="preserve"> Libraries used:</w:t>
+        <w:t>Libraries used &amp; Reference:</w:t>
       </w:r>
     </w:p>
     <w:p>
@@ -16590,8 +16647,6 @@
           <w:color w:val="333333"/>
         </w:rPr>
       </w:pPr>
-      <w:proofErr w:type="spellStart"/>
-      <w:proofErr w:type="gramStart"/>
       <w:r>
         <w:rPr>
           <w:rFonts w:asciiTheme="minorHAnsi" w:hAnsiTheme="minorHAnsi" w:cstheme="minorHAnsi"/>
@@ -16599,37 +16654,269 @@
           <w:bCs/>
           <w:color w:val="333333"/>
         </w:rPr>
-        <w:t>scipy.stats</w:t>
-      </w:r>
-      <w:proofErr w:type="spellEnd"/>
-      <w:proofErr w:type="gramEnd"/>
+        <w:t>David Forsyth</w:t>
+      </w:r>
+      <w:r>
+        <w:rPr>
+          <w:rFonts w:asciiTheme="minorHAnsi" w:hAnsiTheme="minorHAnsi" w:cstheme="minorHAnsi"/>
+          <w:b/>
+          <w:bCs/>
+          <w:color w:val="333333"/>
+        </w:rPr>
+        <w:t>’s book</w:t>
+      </w:r>
       <w:r>
         <w:rPr>
           <w:rFonts w:asciiTheme="minorHAnsi" w:hAnsiTheme="minorHAnsi" w:cstheme="minorHAnsi"/>
           <w:bCs/>
           <w:color w:val="333333"/>
         </w:rPr>
-        <w:t xml:space="preserve"> for normal and </w:t>
-      </w:r>
-      <w:proofErr w:type="spellStart"/>
+        <w:t xml:space="preserve"> - Probability and Statistics for Computer Science</w:t>
+      </w:r>
+    </w:p>
+    <w:p>
+      <w:pPr>
+        <w:shd w:val="clear" w:color="auto" w:fill="FFFFFF"/>
+        <w:rPr>
+          <w:rFonts w:asciiTheme="minorHAnsi" w:hAnsiTheme="minorHAnsi" w:cstheme="minorHAnsi"/>
+          <w:b/>
+          <w:bCs/>
+          <w:color w:val="333333"/>
+        </w:rPr>
+      </w:pPr>
+      <w:r>
+        <w:rPr>
+          <w:rFonts w:asciiTheme="minorHAnsi" w:hAnsiTheme="minorHAnsi" w:cstheme="minorHAnsi"/>
+          <w:b/>
+          <w:bCs/>
+          <w:color w:val="333333"/>
+        </w:rPr>
+        <w:t>David Forsyth</w:t>
+      </w:r>
+      <w:r>
+        <w:rPr>
+          <w:rFonts w:asciiTheme="minorHAnsi" w:hAnsiTheme="minorHAnsi" w:cstheme="minorHAnsi"/>
+          <w:b/>
+          <w:bCs/>
+          <w:color w:val="333333"/>
+        </w:rPr>
+        <w:t>’s book</w:t>
+      </w:r>
       <w:r>
         <w:rPr>
           <w:rFonts w:asciiTheme="minorHAnsi" w:hAnsiTheme="minorHAnsi" w:cstheme="minorHAnsi"/>
           <w:bCs/>
           <w:color w:val="333333"/>
         </w:rPr>
-        <w:t>bernoulli’s</w:t>
-      </w:r>
-      <w:proofErr w:type="spellEnd"/>
-      <w:r>
+        <w:t xml:space="preserve"> - Applied Machine Learning</w:t>
+      </w:r>
+      <w:r>
+        <w:rPr>
+          <w:rFonts w:asciiTheme="minorHAnsi" w:hAnsiTheme="minorHAnsi" w:cstheme="minorHAnsi"/>
+          <w:b/>
+          <w:bCs/>
+          <w:color w:val="333333"/>
+        </w:rPr>
+        <w:t xml:space="preserve"> </w:t>
+      </w:r>
+    </w:p>
+    <w:p>
+      <w:pPr>
+        <w:shd w:val="clear" w:color="auto" w:fill="FFFFFF"/>
         <w:rPr>
           <w:rFonts w:asciiTheme="minorHAnsi" w:hAnsiTheme="minorHAnsi" w:cstheme="minorHAnsi"/>
           <w:bCs/>
           <w:color w:val="333333"/>
         </w:rPr>
+      </w:pPr>
+      <w:r>
+        <w:rPr>
+          <w:rFonts w:asciiTheme="minorHAnsi" w:hAnsiTheme="minorHAnsi" w:cstheme="minorHAnsi"/>
+          <w:b/>
+          <w:bCs/>
+          <w:color w:val="333333"/>
+        </w:rPr>
+        <w:t>Trevor Walker’s lecture and sample code</w:t>
+      </w:r>
+      <w:r>
+        <w:rPr>
+          <w:rFonts w:asciiTheme="minorHAnsi" w:hAnsiTheme="minorHAnsi" w:cstheme="minorHAnsi"/>
+          <w:bCs/>
+          <w:color w:val="333333"/>
+        </w:rPr>
+        <w:t xml:space="preserve"> – CS-498 Lecture videos and simple_nb.py</w:t>
+      </w:r>
+    </w:p>
+    <w:p>
+      <w:pPr>
+        <w:shd w:val="clear" w:color="auto" w:fill="FFFFFF"/>
+        <w:rPr>
+          <w:rFonts w:asciiTheme="minorHAnsi" w:hAnsiTheme="minorHAnsi" w:cstheme="minorHAnsi"/>
+          <w:bCs/>
+          <w:color w:val="333333"/>
+        </w:rPr>
+      </w:pPr>
+      <w:proofErr w:type="gramStart"/>
+      <w:r>
+        <w:rPr>
+          <w:rFonts w:asciiTheme="minorHAnsi" w:hAnsiTheme="minorHAnsi" w:cstheme="minorHAnsi"/>
+          <w:b/>
+          <w:bCs/>
+          <w:color w:val="333333"/>
+        </w:rPr>
+        <w:t>csv</w:t>
+      </w:r>
+      <w:proofErr w:type="gramEnd"/>
+      <w:r>
+        <w:rPr>
+          <w:rFonts w:asciiTheme="minorHAnsi" w:hAnsiTheme="minorHAnsi" w:cstheme="minorHAnsi"/>
+          <w:bCs/>
+          <w:color w:val="333333"/>
+        </w:rPr>
+        <w:t xml:space="preserve"> – for reading data from csv format</w:t>
+      </w:r>
+      <w:r>
+        <w:rPr>
+          <w:rFonts w:asciiTheme="minorHAnsi" w:hAnsiTheme="minorHAnsi" w:cstheme="minorHAnsi"/>
+          <w:bCs/>
+          <w:color w:val="333333"/>
+        </w:rPr>
+        <w:t xml:space="preserve">: </w:t>
+      </w:r>
+      <w:hyperlink r:id="rId18" w:history="1">
+        <w:r>
+          <w:rPr>
+            <w:rStyle w:val="Hyperlink"/>
+            <w:rFonts w:asciiTheme="minorHAnsi" w:hAnsiTheme="minorHAnsi" w:cstheme="minorHAnsi"/>
+            <w:bCs/>
+          </w:rPr>
+          <w:t>https://docs.python.org/3/library/csv.html</w:t>
+        </w:r>
+      </w:hyperlink>
+      <w:r>
+        <w:rPr>
+          <w:rFonts w:asciiTheme="minorHAnsi" w:hAnsiTheme="minorHAnsi" w:cstheme="minorHAnsi"/>
+          <w:bCs/>
+          <w:color w:val="333333"/>
+        </w:rPr>
+        <w:t xml:space="preserve"> </w:t>
+      </w:r>
+    </w:p>
+    <w:p>
+      <w:pPr>
+        <w:shd w:val="clear" w:color="auto" w:fill="FFFFFF"/>
+        <w:rPr>
+          <w:rFonts w:asciiTheme="minorHAnsi" w:hAnsiTheme="minorHAnsi" w:cstheme="minorHAnsi"/>
+          <w:bCs/>
+          <w:color w:val="333333"/>
+        </w:rPr>
+      </w:pPr>
+      <w:proofErr w:type="gramStart"/>
+      <w:r>
+        <w:rPr>
+          <w:rFonts w:asciiTheme="minorHAnsi" w:hAnsiTheme="minorHAnsi" w:cstheme="minorHAnsi"/>
+          <w:b/>
+          <w:bCs/>
+          <w:color w:val="333333"/>
+        </w:rPr>
+        <w:t>pima-</w:t>
+      </w:r>
+      <w:proofErr w:type="spellStart"/>
+      <w:r>
+        <w:rPr>
+          <w:rFonts w:asciiTheme="minorHAnsi" w:hAnsiTheme="minorHAnsi" w:cstheme="minorHAnsi"/>
+          <w:b/>
+          <w:bCs/>
+          <w:color w:val="333333"/>
+        </w:rPr>
+        <w:t>indian</w:t>
+      </w:r>
+      <w:proofErr w:type="spellEnd"/>
+      <w:r>
+        <w:rPr>
+          <w:rFonts w:asciiTheme="minorHAnsi" w:hAnsiTheme="minorHAnsi" w:cstheme="minorHAnsi"/>
+          <w:b/>
+          <w:bCs/>
+          <w:color w:val="333333"/>
+        </w:rPr>
+        <w:t>-diabetes</w:t>
+      </w:r>
+      <w:proofErr w:type="gramEnd"/>
+      <w:r>
+        <w:rPr>
+          <w:rFonts w:asciiTheme="minorHAnsi" w:hAnsiTheme="minorHAnsi" w:cstheme="minorHAnsi"/>
+          <w:b/>
+          <w:bCs/>
+          <w:color w:val="333333"/>
+        </w:rPr>
+        <w:t xml:space="preserve"> dataset</w:t>
+      </w:r>
+      <w:r>
+        <w:rPr>
+          <w:rFonts w:asciiTheme="minorHAnsi" w:hAnsiTheme="minorHAnsi" w:cstheme="minorHAnsi"/>
+          <w:bCs/>
+          <w:color w:val="333333"/>
+        </w:rPr>
+        <w:t xml:space="preserve"> - </w:t>
+      </w:r>
+      <w:r>
+        <w:rPr>
+          <w:rFonts w:asciiTheme="minorHAnsi" w:hAnsiTheme="minorHAnsi" w:cstheme="minorHAnsi"/>
+          <w:bCs/>
+          <w:color w:val="333333"/>
+        </w:rPr>
+        <w:t>https://www.kaggle.com/kumargh/pimaindiansdiabetescsv</w:t>
+      </w:r>
+    </w:p>
+    <w:p>
+      <w:pPr>
+        <w:shd w:val="clear" w:color="auto" w:fill="FFFFFF"/>
+        <w:rPr>
+          <w:rFonts w:asciiTheme="minorHAnsi" w:hAnsiTheme="minorHAnsi" w:cstheme="minorHAnsi"/>
+          <w:bCs/>
+          <w:color w:val="333333"/>
+        </w:rPr>
+      </w:pPr>
+      <w:proofErr w:type="spellStart"/>
+      <w:proofErr w:type="gramStart"/>
+      <w:r>
+        <w:rPr>
+          <w:rFonts w:asciiTheme="minorHAnsi" w:hAnsiTheme="minorHAnsi" w:cstheme="minorHAnsi"/>
+          <w:b/>
+          <w:bCs/>
+          <w:color w:val="333333"/>
+        </w:rPr>
+        <w:t>scipy.stats</w:t>
+      </w:r>
+      <w:proofErr w:type="spellEnd"/>
+      <w:proofErr w:type="gramEnd"/>
+      <w:r>
+        <w:rPr>
+          <w:rFonts w:asciiTheme="minorHAnsi" w:hAnsiTheme="minorHAnsi" w:cstheme="minorHAnsi"/>
+          <w:bCs/>
+          <w:color w:val="333333"/>
+        </w:rPr>
+        <w:t xml:space="preserve"> for normal and </w:t>
+      </w:r>
+      <w:proofErr w:type="spellStart"/>
+      <w:r>
+        <w:rPr>
+          <w:rFonts w:asciiTheme="minorHAnsi" w:hAnsiTheme="minorHAnsi" w:cstheme="minorHAnsi"/>
+          <w:bCs/>
+          <w:color w:val="333333"/>
+        </w:rPr>
+        <w:t>bernoulli’s</w:t>
+      </w:r>
+      <w:proofErr w:type="spellEnd"/>
+      <w:r>
+        <w:rPr>
+          <w:rFonts w:asciiTheme="minorHAnsi" w:hAnsiTheme="minorHAnsi" w:cstheme="minorHAnsi"/>
+          <w:bCs/>
+          <w:color w:val="333333"/>
+        </w:rPr>
         <w:t xml:space="preserve"> density and mass functions: </w:t>
       </w:r>
-      <w:hyperlink r:id="rId20" w:history="1">
+      <w:hyperlink r:id="rId19" w:history="1">
         <w:r>
           <w:rPr>
             <w:rStyle w:val="Hyperlink"/>
@@ -16657,6 +16944,7 @@
           <w:color w:val="333333"/>
         </w:rPr>
       </w:pPr>
+      <w:proofErr w:type="spellStart"/>
       <w:r>
         <w:rPr>
           <w:rFonts w:asciiTheme="minorHAnsi" w:hAnsiTheme="minorHAnsi" w:cstheme="minorHAnsi"/>
@@ -16664,8 +16952,50 @@
           <w:bCs/>
           <w:color w:val="333333"/>
         </w:rPr>
+        <w:t>Numpy</w:t>
+      </w:r>
+      <w:proofErr w:type="spellEnd"/>
+      <w:r>
+        <w:rPr>
+          <w:rFonts w:asciiTheme="minorHAnsi" w:hAnsiTheme="minorHAnsi" w:cstheme="minorHAnsi"/>
+          <w:bCs/>
+          <w:color w:val="333333"/>
+        </w:rPr>
+        <w:t xml:space="preserve"> - </w:t>
+      </w:r>
+      <w:hyperlink r:id="rId20" w:history="1">
+        <w:r>
+          <w:rPr>
+            <w:rStyle w:val="Hyperlink"/>
+            <w:rFonts w:asciiTheme="minorHAnsi" w:hAnsiTheme="minorHAnsi" w:cstheme="minorHAnsi"/>
+            <w:bCs/>
+          </w:rPr>
+          <w:t>http://www.numpy.org/</w:t>
+        </w:r>
+      </w:hyperlink>
+    </w:p>
+    <w:p>
+      <w:pPr>
+        <w:shd w:val="clear" w:color="auto" w:fill="FFFFFF"/>
+        <w:rPr>
+          <w:rFonts w:asciiTheme="minorHAnsi" w:hAnsiTheme="minorHAnsi" w:cstheme="minorHAnsi"/>
+          <w:bCs/>
+          <w:color w:val="333333"/>
+        </w:rPr>
+      </w:pPr>
+      <w:proofErr w:type="spellStart"/>
+      <w:proofErr w:type="gramStart"/>
+      <w:r>
+        <w:rPr>
+          <w:rFonts w:asciiTheme="minorHAnsi" w:hAnsiTheme="minorHAnsi" w:cstheme="minorHAnsi"/>
+          <w:b/>
+          <w:bCs/>
+          <w:color w:val="333333"/>
+        </w:rPr>
         <w:t>matplotlib</w:t>
       </w:r>
+      <w:proofErr w:type="spellEnd"/>
+      <w:proofErr w:type="gramEnd"/>
       <w:r>
         <w:rPr>
           <w:rFonts w:asciiTheme="minorHAnsi" w:hAnsiTheme="minorHAnsi" w:cstheme="minorHAnsi"/>
@@ -16702,7 +17032,6 @@
           <w:color w:val="333333"/>
         </w:rPr>
       </w:pPr>
-      <w:proofErr w:type="spellStart"/>
       <w:r>
         <w:rPr>
           <w:rFonts w:asciiTheme="minorHAnsi" w:hAnsiTheme="minorHAnsi" w:cstheme="minorHAnsi"/>
@@ -16710,9 +17039,36 @@
           <w:bCs/>
           <w:color w:val="333333"/>
         </w:rPr>
-        <w:t>mnist</w:t>
-      </w:r>
-      <w:proofErr w:type="spellEnd"/>
+        <w:t>MNIST data set</w:t>
+      </w:r>
+      <w:r>
+        <w:rPr>
+          <w:rFonts w:asciiTheme="minorHAnsi" w:hAnsiTheme="minorHAnsi" w:cstheme="minorHAnsi"/>
+          <w:bCs/>
+          <w:color w:val="333333"/>
+        </w:rPr>
+        <w:t xml:space="preserve"> - </w:t>
+      </w:r>
+      <w:r>
+        <w:rPr>
+          <w:rFonts w:asciiTheme="minorHAnsi" w:hAnsiTheme="minorHAnsi" w:cstheme="minorHAnsi"/>
+          <w:bCs/>
+          <w:color w:val="333333"/>
+        </w:rPr>
+        <w:t>http://yann.lecun.com/exdb/mnist/</w:t>
+      </w:r>
+    </w:p>
+    <w:p>
+      <w:pPr>
+        <w:shd w:val="clear" w:color="auto" w:fill="FFFFFF"/>
+        <w:rPr>
+          <w:rFonts w:asciiTheme="minorHAnsi" w:hAnsiTheme="minorHAnsi" w:cstheme="minorHAnsi"/>
+          <w:bCs/>
+          <w:color w:val="333333"/>
+        </w:rPr>
+      </w:pPr>
+      <w:proofErr w:type="spellStart"/>
+      <w:proofErr w:type="gramStart"/>
       <w:r>
         <w:rPr>
           <w:rFonts w:asciiTheme="minorHAnsi" w:hAnsiTheme="minorHAnsi" w:cstheme="minorHAnsi"/>
@@ -16720,15 +17076,34 @@
           <w:bCs/>
           <w:color w:val="333333"/>
         </w:rPr>
+        <w:t>mnist</w:t>
+      </w:r>
+      <w:proofErr w:type="spellEnd"/>
+      <w:r>
+        <w:rPr>
+          <w:rFonts w:asciiTheme="minorHAnsi" w:hAnsiTheme="minorHAnsi" w:cstheme="minorHAnsi"/>
+          <w:b/>
+          <w:bCs/>
+          <w:color w:val="333333"/>
+        </w:rPr>
         <w:t>-python</w:t>
       </w:r>
+      <w:proofErr w:type="gramEnd"/>
       <w:r>
         <w:rPr>
           <w:rFonts w:asciiTheme="minorHAnsi" w:hAnsiTheme="minorHAnsi" w:cstheme="minorHAnsi"/>
           <w:bCs/>
           <w:color w:val="333333"/>
         </w:rPr>
-        <w:t xml:space="preserve"> – to Download and read the MNIST dataset: </w:t>
+        <w:t xml:space="preserve"> – to d</w:t>
+      </w:r>
+      <w:r>
+        <w:rPr>
+          <w:rFonts w:asciiTheme="minorHAnsi" w:hAnsiTheme="minorHAnsi" w:cstheme="minorHAnsi"/>
+          <w:bCs/>
+          <w:color w:val="333333"/>
+        </w:rPr>
+        <w:t xml:space="preserve">ownload and read the MNIST dataset: </w:t>
       </w:r>
       <w:hyperlink r:id="rId22" w:history="1">
         <w:r>
@@ -16851,20 +17226,136 @@
         </w:rPr>
         <w:t xml:space="preserve"> </w:t>
       </w:r>
-      <w:bookmarkStart w:id="0" w:name="_GoBack"/>
-      <w:bookmarkEnd w:id="0"/>
     </w:p>
     <w:p>
       <w:pPr>
         <w:shd w:val="clear" w:color="auto" w:fill="FFFFFF"/>
-        <w:spacing w:before="100" w:beforeAutospacing="1" w:after="100" w:afterAutospacing="1"/>
-        <w:rPr>
-          <w:rFonts w:ascii="Helvetica Neue" w:hAnsi="Helvetica Neue"/>
+        <w:rPr>
+          <w:rFonts w:asciiTheme="minorHAnsi" w:hAnsiTheme="minorHAnsi" w:cstheme="minorHAnsi"/>
+          <w:bCs/>
+          <w:color w:val="333333"/>
+        </w:rPr>
+      </w:pPr>
+      <w:r>
+        <w:rPr>
+          <w:rFonts w:asciiTheme="minorHAnsi" w:hAnsiTheme="minorHAnsi" w:cstheme="minorHAnsi"/>
           <w:b/>
           <w:bCs/>
           <w:color w:val="333333"/>
-          <w:sz w:val="30"/>
-          <w:szCs w:val="30"/>
+        </w:rPr>
+        <w:t xml:space="preserve">Reference to smoothing variable of </w:t>
+      </w:r>
+      <w:proofErr w:type="spellStart"/>
+      <w:r>
+        <w:rPr>
+          <w:rFonts w:asciiTheme="minorHAnsi" w:hAnsiTheme="minorHAnsi" w:cstheme="minorHAnsi"/>
+          <w:b/>
+          <w:bCs/>
+          <w:color w:val="333333"/>
+        </w:rPr>
+        <w:t>sklearn</w:t>
+      </w:r>
+      <w:proofErr w:type="spellEnd"/>
+      <w:r>
+        <w:rPr>
+          <w:rFonts w:asciiTheme="minorHAnsi" w:hAnsiTheme="minorHAnsi" w:cstheme="minorHAnsi"/>
+          <w:b/>
+          <w:bCs/>
+          <w:color w:val="333333"/>
+        </w:rPr>
+        <w:t xml:space="preserve"> Naïve Bayes Gaussian</w:t>
+      </w:r>
+      <w:r>
+        <w:rPr>
+          <w:rFonts w:asciiTheme="minorHAnsi" w:hAnsiTheme="minorHAnsi" w:cstheme="minorHAnsi"/>
+          <w:bCs/>
+          <w:color w:val="333333"/>
+        </w:rPr>
+        <w:t xml:space="preserve"> - </w:t>
+      </w:r>
+      <w:hyperlink r:id="rId25" w:history="1">
+        <w:r>
+          <w:rPr>
+            <w:rStyle w:val="Hyperlink"/>
+            <w:rFonts w:asciiTheme="minorHAnsi" w:hAnsiTheme="minorHAnsi" w:cstheme="minorHAnsi"/>
+            <w:bCs/>
+          </w:rPr>
+          <w:t>https://scikit-learn.org/stable/modules/generated/sklearn.naive_bayes.GaussianNB.html</w:t>
+        </w:r>
+      </w:hyperlink>
+    </w:p>
+    <w:p>
+      <w:pPr>
+        <w:shd w:val="clear" w:color="auto" w:fill="FFFFFF"/>
+        <w:rPr>
+          <w:rFonts w:asciiTheme="minorHAnsi" w:hAnsiTheme="minorHAnsi" w:cstheme="minorHAnsi"/>
+          <w:bCs/>
+          <w:color w:val="333333"/>
+        </w:rPr>
+      </w:pPr>
+      <w:r>
+        <w:rPr>
+          <w:rFonts w:asciiTheme="minorHAnsi" w:hAnsiTheme="minorHAnsi" w:cstheme="minorHAnsi"/>
+          <w:bCs/>
+          <w:color w:val="333333"/>
+        </w:rPr>
+        <w:t xml:space="preserve">&amp; </w:t>
+      </w:r>
+      <w:hyperlink r:id="rId26" w:history="1">
+        <w:r>
+          <w:rPr>
+            <w:rStyle w:val="Hyperlink"/>
+            <w:rFonts w:asciiTheme="minorHAnsi" w:hAnsiTheme="minorHAnsi" w:cstheme="minorHAnsi"/>
+            <w:bCs/>
+          </w:rPr>
+          <w:t>https://github.com/scikit-learn/scikit-learn/blob/7389dba/sklearn/naive_bayes.py</w:t>
+        </w:r>
+      </w:hyperlink>
+    </w:p>
+    <w:p>
+      <w:pPr>
+        <w:shd w:val="clear" w:color="auto" w:fill="FFFFFF"/>
+        <w:rPr>
+          <w:rFonts w:asciiTheme="minorHAnsi" w:hAnsiTheme="minorHAnsi" w:cstheme="minorHAnsi"/>
+          <w:bCs/>
+          <w:color w:val="333333"/>
+        </w:rPr>
+      </w:pPr>
+      <w:r>
+        <w:rPr>
+          <w:rFonts w:asciiTheme="minorHAnsi" w:hAnsiTheme="minorHAnsi" w:cstheme="minorHAnsi"/>
+          <w:b/>
+          <w:bCs/>
+          <w:color w:val="333333"/>
+        </w:rPr>
+        <w:t>Reference to Addictive Smoothing (LAPLACE smoothing)</w:t>
+      </w:r>
+      <w:r>
+        <w:rPr>
+          <w:rFonts w:asciiTheme="minorHAnsi" w:hAnsiTheme="minorHAnsi" w:cstheme="minorHAnsi"/>
+          <w:bCs/>
+          <w:color w:val="333333"/>
+        </w:rPr>
+        <w:t xml:space="preserve"> - </w:t>
+      </w:r>
+      <w:hyperlink r:id="rId27" w:history="1">
+        <w:r>
+          <w:rPr>
+            <w:rStyle w:val="Hyperlink"/>
+            <w:rFonts w:asciiTheme="minorHAnsi" w:hAnsiTheme="minorHAnsi" w:cstheme="minorHAnsi"/>
+            <w:bCs/>
+          </w:rPr>
+          <w:t>https://en.wikipedia.org/wiki/Additive_smoothing</w:t>
+        </w:r>
+      </w:hyperlink>
+    </w:p>
+    <w:p>
+      <w:pPr>
+        <w:shd w:val="clear" w:color="auto" w:fill="FFFFFF"/>
+        <w:rPr>
+          <w:rFonts w:asciiTheme="minorHAnsi" w:hAnsiTheme="minorHAnsi" w:cstheme="minorHAnsi"/>
+          <w:bCs/>
+          <w:color w:val="333333"/>
         </w:rPr>
       </w:pPr>
     </w:p>
@@ -17258,15 +17749,27 @@
         </w:rPr>
         <w:br/>
       </w:r>
-      <w:r>
-        <w:rPr>
-          <w:rFonts w:ascii="Courier New" w:hAnsi="Courier New" w:cs="Courier New"/>
-          <w:color w:val="A71D5D"/>
-          <w:sz w:val="14"/>
-          <w:szCs w:val="14"/>
-          <w:lang w:val="en-AU" w:eastAsia="zh-CN"/>
-        </w:rPr>
-        <w:t xml:space="preserve">def </w:t>
+      <w:proofErr w:type="spellStart"/>
+      <w:r>
+        <w:rPr>
+          <w:rFonts w:ascii="Courier New" w:hAnsi="Courier New" w:cs="Courier New"/>
+          <w:color w:val="A71D5D"/>
+          <w:sz w:val="14"/>
+          <w:szCs w:val="14"/>
+          <w:lang w:val="en-AU" w:eastAsia="zh-CN"/>
+        </w:rPr>
+        <w:t>def</w:t>
+      </w:r>
+      <w:proofErr w:type="spellEnd"/>
+      <w:r>
+        <w:rPr>
+          <w:rFonts w:ascii="Courier New" w:hAnsi="Courier New" w:cs="Courier New"/>
+          <w:color w:val="A71D5D"/>
+          <w:sz w:val="14"/>
+          <w:szCs w:val="14"/>
+          <w:lang w:val="en-AU" w:eastAsia="zh-CN"/>
+        </w:rPr>
+        <w:t xml:space="preserve"> </w:t>
       </w:r>
       <w:proofErr w:type="spellStart"/>
       <w:r>
@@ -17750,6 +18253,16 @@
           <w:lang w:val="en-AU" w:eastAsia="zh-CN"/>
         </w:rPr>
         <w:br/>
+      </w:r>
+      <w:r>
+        <w:rPr>
+          <w:rFonts w:ascii="Courier New" w:hAnsi="Courier New" w:cs="Courier New"/>
+          <w:color w:val="63A35C"/>
+          <w:sz w:val="14"/>
+          <w:szCs w:val="14"/>
+          <w:lang w:val="en-AU" w:eastAsia="zh-CN"/>
+        </w:rPr>
+        <w:lastRenderedPageBreak/>
         <w:t xml:space="preserve">    </w:t>
       </w:r>
       <w:proofErr w:type="spellStart"/>
@@ -19713,16 +20226,6 @@
           <w:lang w:val="en-AU" w:eastAsia="zh-CN"/>
         </w:rPr>
         <w:br/>
-      </w:r>
-      <w:r>
-        <w:rPr>
-          <w:rFonts w:ascii="Courier New" w:hAnsi="Courier New" w:cs="Courier New"/>
-          <w:color w:val="969896"/>
-          <w:sz w:val="14"/>
-          <w:szCs w:val="14"/>
-          <w:lang w:val="en-AU" w:eastAsia="zh-CN"/>
-        </w:rPr>
-        <w:lastRenderedPageBreak/>
         <w:t xml:space="preserve">    </w:t>
       </w:r>
       <w:r>
@@ -23430,15 +23933,27 @@
         </w:rPr>
         <w:br/>
       </w:r>
-      <w:r>
-        <w:rPr>
-          <w:rFonts w:ascii="Courier New" w:hAnsi="Courier New" w:cs="Courier New"/>
-          <w:color w:val="A71D5D"/>
-          <w:sz w:val="14"/>
-          <w:szCs w:val="14"/>
-          <w:lang w:val="en-AU" w:eastAsia="zh-CN"/>
-        </w:rPr>
-        <w:t xml:space="preserve">def </w:t>
+      <w:proofErr w:type="spellStart"/>
+      <w:r>
+        <w:rPr>
+          <w:rFonts w:ascii="Courier New" w:hAnsi="Courier New" w:cs="Courier New"/>
+          <w:color w:val="A71D5D"/>
+          <w:sz w:val="14"/>
+          <w:szCs w:val="14"/>
+          <w:lang w:val="en-AU" w:eastAsia="zh-CN"/>
+        </w:rPr>
+        <w:t>def</w:t>
+      </w:r>
+      <w:proofErr w:type="spellEnd"/>
+      <w:r>
+        <w:rPr>
+          <w:rFonts w:ascii="Courier New" w:hAnsi="Courier New" w:cs="Courier New"/>
+          <w:color w:val="A71D5D"/>
+          <w:sz w:val="14"/>
+          <w:szCs w:val="14"/>
+          <w:lang w:val="en-AU" w:eastAsia="zh-CN"/>
+        </w:rPr>
+        <w:t xml:space="preserve"> </w:t>
       </w:r>
       <w:proofErr w:type="spellStart"/>
       <w:r>
@@ -26335,6 +26850,7 @@
           <w:szCs w:val="14"/>
           <w:lang w:val="en-AU" w:eastAsia="zh-CN"/>
         </w:rPr>
+        <w:lastRenderedPageBreak/>
         <w:br/>
       </w:r>
       <w:r>
@@ -27180,6 +27696,7 @@
         </w:rPr>
         <w:t xml:space="preserve">= </w:t>
       </w:r>
+      <w:proofErr w:type="spellStart"/>
       <w:r>
         <w:rPr>
           <w:rFonts w:ascii="Courier New" w:hAnsi="Courier New" w:cs="Courier New"/>
@@ -27190,6 +27707,7 @@
         </w:rPr>
         <w:t>int</w:t>
       </w:r>
+      <w:proofErr w:type="spellEnd"/>
       <w:r>
         <w:rPr>
           <w:rFonts w:ascii="Courier New" w:hAnsi="Courier New" w:cs="Courier New"/>
@@ -27321,7 +27839,6 @@
           <w:szCs w:val="14"/>
           <w:lang w:val="en-AU" w:eastAsia="zh-CN"/>
         </w:rPr>
-        <w:lastRenderedPageBreak/>
         <w:t>total_accuracy</w:t>
       </w:r>
       <w:proofErr w:type="spellEnd"/>
@@ -29733,15 +30250,27 @@
         </w:rPr>
         <w:br/>
       </w:r>
-      <w:r>
-        <w:rPr>
-          <w:rFonts w:ascii="Courier New" w:hAnsi="Courier New" w:cs="Courier New"/>
-          <w:color w:val="A71D5D"/>
-          <w:sz w:val="14"/>
-          <w:szCs w:val="14"/>
-          <w:lang w:val="en-AU" w:eastAsia="zh-CN"/>
-        </w:rPr>
-        <w:t xml:space="preserve">def </w:t>
+      <w:proofErr w:type="spellStart"/>
+      <w:r>
+        <w:rPr>
+          <w:rFonts w:ascii="Courier New" w:hAnsi="Courier New" w:cs="Courier New"/>
+          <w:color w:val="A71D5D"/>
+          <w:sz w:val="14"/>
+          <w:szCs w:val="14"/>
+          <w:lang w:val="en-AU" w:eastAsia="zh-CN"/>
+        </w:rPr>
+        <w:t>def</w:t>
+      </w:r>
+      <w:proofErr w:type="spellEnd"/>
+      <w:r>
+        <w:rPr>
+          <w:rFonts w:ascii="Courier New" w:hAnsi="Courier New" w:cs="Courier New"/>
+          <w:color w:val="A71D5D"/>
+          <w:sz w:val="14"/>
+          <w:szCs w:val="14"/>
+          <w:lang w:val="en-AU" w:eastAsia="zh-CN"/>
+        </w:rPr>
+        <w:t xml:space="preserve"> </w:t>
       </w:r>
       <w:proofErr w:type="spellStart"/>
       <w:r>
@@ -30855,6 +31384,16 @@
           <w:lang w:val="en-AU" w:eastAsia="zh-CN"/>
         </w:rPr>
         <w:br/>
+      </w:r>
+      <w:r>
+        <w:rPr>
+          <w:rFonts w:ascii="Courier New" w:hAnsi="Courier New" w:cs="Courier New"/>
+          <w:color w:val="969896"/>
+          <w:sz w:val="14"/>
+          <w:szCs w:val="14"/>
+          <w:lang w:val="en-AU" w:eastAsia="zh-CN"/>
+        </w:rPr>
+        <w:lastRenderedPageBreak/>
         <w:t>####################################################</w:t>
       </w:r>
       <w:r>
@@ -30908,7 +31447,29 @@
           <w:lang w:val="en-AU" w:eastAsia="zh-CN"/>
         </w:rPr>
         <w:br/>
-        <w:t xml:space="preserve">    def </w:t>
+        <w:t xml:space="preserve">    </w:t>
+      </w:r>
+      <w:proofErr w:type="spellStart"/>
+      <w:r>
+        <w:rPr>
+          <w:rFonts w:ascii="Courier New" w:hAnsi="Courier New" w:cs="Courier New"/>
+          <w:color w:val="A71D5D"/>
+          <w:sz w:val="14"/>
+          <w:szCs w:val="14"/>
+          <w:lang w:val="en-AU" w:eastAsia="zh-CN"/>
+        </w:rPr>
+        <w:t>def</w:t>
+      </w:r>
+      <w:proofErr w:type="spellEnd"/>
+      <w:r>
+        <w:rPr>
+          <w:rFonts w:ascii="Courier New" w:hAnsi="Courier New" w:cs="Courier New"/>
+          <w:color w:val="A71D5D"/>
+          <w:sz w:val="14"/>
+          <w:szCs w:val="14"/>
+          <w:lang w:val="en-AU" w:eastAsia="zh-CN"/>
+        </w:rPr>
+        <w:t xml:space="preserve"> </w:t>
       </w:r>
       <w:r>
         <w:rPr>
@@ -31554,15 +32115,27 @@
         <w:br/>
         <w:t xml:space="preserve">    </w:t>
       </w:r>
-      <w:r>
-        <w:rPr>
-          <w:rFonts w:ascii="Courier New" w:hAnsi="Courier New" w:cs="Courier New"/>
-          <w:color w:val="A71D5D"/>
-          <w:sz w:val="14"/>
-          <w:szCs w:val="14"/>
-          <w:lang w:val="en-AU" w:eastAsia="zh-CN"/>
-        </w:rPr>
-        <w:t xml:space="preserve">def </w:t>
+      <w:proofErr w:type="spellStart"/>
+      <w:r>
+        <w:rPr>
+          <w:rFonts w:ascii="Courier New" w:hAnsi="Courier New" w:cs="Courier New"/>
+          <w:color w:val="A71D5D"/>
+          <w:sz w:val="14"/>
+          <w:szCs w:val="14"/>
+          <w:lang w:val="en-AU" w:eastAsia="zh-CN"/>
+        </w:rPr>
+        <w:t>def</w:t>
+      </w:r>
+      <w:proofErr w:type="spellEnd"/>
+      <w:r>
+        <w:rPr>
+          <w:rFonts w:ascii="Courier New" w:hAnsi="Courier New" w:cs="Courier New"/>
+          <w:color w:val="A71D5D"/>
+          <w:sz w:val="14"/>
+          <w:szCs w:val="14"/>
+          <w:lang w:val="en-AU" w:eastAsia="zh-CN"/>
+        </w:rPr>
+        <w:t xml:space="preserve"> </w:t>
       </w:r>
       <w:r>
         <w:rPr>
@@ -31959,16 +32532,6 @@
           <w:lang w:val="en-AU" w:eastAsia="zh-CN"/>
         </w:rPr>
         <w:br/>
-      </w:r>
-      <w:r>
-        <w:rPr>
-          <w:rFonts w:ascii="Courier New" w:hAnsi="Courier New" w:cs="Courier New"/>
-          <w:color w:val="63A35C"/>
-          <w:sz w:val="14"/>
-          <w:szCs w:val="14"/>
-          <w:lang w:val="en-AU" w:eastAsia="zh-CN"/>
-        </w:rPr>
-        <w:lastRenderedPageBreak/>
         <w:t xml:space="preserve">        </w:t>
       </w:r>
       <w:r>
@@ -33477,15 +34040,27 @@
         <w:br/>
         <w:t xml:space="preserve">    </w:t>
       </w:r>
-      <w:r>
-        <w:rPr>
-          <w:rFonts w:ascii="Courier New" w:hAnsi="Courier New" w:cs="Courier New"/>
-          <w:color w:val="A71D5D"/>
-          <w:sz w:val="14"/>
-          <w:szCs w:val="14"/>
-          <w:lang w:val="en-AU" w:eastAsia="zh-CN"/>
-        </w:rPr>
-        <w:t xml:space="preserve">def </w:t>
+      <w:proofErr w:type="spellStart"/>
+      <w:r>
+        <w:rPr>
+          <w:rFonts w:ascii="Courier New" w:hAnsi="Courier New" w:cs="Courier New"/>
+          <w:color w:val="A71D5D"/>
+          <w:sz w:val="14"/>
+          <w:szCs w:val="14"/>
+          <w:lang w:val="en-AU" w:eastAsia="zh-CN"/>
+        </w:rPr>
+        <w:t>def</w:t>
+      </w:r>
+      <w:proofErr w:type="spellEnd"/>
+      <w:r>
+        <w:rPr>
+          <w:rFonts w:ascii="Courier New" w:hAnsi="Courier New" w:cs="Courier New"/>
+          <w:color w:val="A71D5D"/>
+          <w:sz w:val="14"/>
+          <w:szCs w:val="14"/>
+          <w:lang w:val="en-AU" w:eastAsia="zh-CN"/>
+        </w:rPr>
+        <w:t xml:space="preserve"> </w:t>
       </w:r>
       <w:r>
         <w:rPr>
@@ -35218,15 +35793,27 @@
         <w:br/>
         <w:t xml:space="preserve">    </w:t>
       </w:r>
-      <w:r>
-        <w:rPr>
-          <w:rFonts w:ascii="Courier New" w:hAnsi="Courier New" w:cs="Courier New"/>
-          <w:color w:val="A71D5D"/>
-          <w:sz w:val="14"/>
-          <w:szCs w:val="14"/>
-          <w:lang w:val="en-AU" w:eastAsia="zh-CN"/>
-        </w:rPr>
-        <w:t xml:space="preserve">def </w:t>
+      <w:proofErr w:type="spellStart"/>
+      <w:r>
+        <w:rPr>
+          <w:rFonts w:ascii="Courier New" w:hAnsi="Courier New" w:cs="Courier New"/>
+          <w:color w:val="A71D5D"/>
+          <w:sz w:val="14"/>
+          <w:szCs w:val="14"/>
+          <w:lang w:val="en-AU" w:eastAsia="zh-CN"/>
+        </w:rPr>
+        <w:t>def</w:t>
+      </w:r>
+      <w:proofErr w:type="spellEnd"/>
+      <w:r>
+        <w:rPr>
+          <w:rFonts w:ascii="Courier New" w:hAnsi="Courier New" w:cs="Courier New"/>
+          <w:color w:val="A71D5D"/>
+          <w:sz w:val="14"/>
+          <w:szCs w:val="14"/>
+          <w:lang w:val="en-AU" w:eastAsia="zh-CN"/>
+        </w:rPr>
+        <w:t xml:space="preserve"> </w:t>
       </w:r>
       <w:proofErr w:type="spellStart"/>
       <w:r>
@@ -35967,15 +36554,27 @@
         <w:br/>
         <w:t xml:space="preserve">    </w:t>
       </w:r>
-      <w:r>
-        <w:rPr>
-          <w:rFonts w:ascii="Courier New" w:hAnsi="Courier New" w:cs="Courier New"/>
-          <w:color w:val="A71D5D"/>
-          <w:sz w:val="14"/>
-          <w:szCs w:val="14"/>
-          <w:lang w:val="en-AU" w:eastAsia="zh-CN"/>
-        </w:rPr>
-        <w:t xml:space="preserve">def </w:t>
+      <w:proofErr w:type="spellStart"/>
+      <w:r>
+        <w:rPr>
+          <w:rFonts w:ascii="Courier New" w:hAnsi="Courier New" w:cs="Courier New"/>
+          <w:color w:val="A71D5D"/>
+          <w:sz w:val="14"/>
+          <w:szCs w:val="14"/>
+          <w:lang w:val="en-AU" w:eastAsia="zh-CN"/>
+        </w:rPr>
+        <w:t>def</w:t>
+      </w:r>
+      <w:proofErr w:type="spellEnd"/>
+      <w:r>
+        <w:rPr>
+          <w:rFonts w:ascii="Courier New" w:hAnsi="Courier New" w:cs="Courier New"/>
+          <w:color w:val="A71D5D"/>
+          <w:sz w:val="14"/>
+          <w:szCs w:val="14"/>
+          <w:lang w:val="en-AU" w:eastAsia="zh-CN"/>
+        </w:rPr>
+        <w:t xml:space="preserve"> </w:t>
       </w:r>
       <w:proofErr w:type="spellStart"/>
       <w:r>
@@ -36325,6 +36924,7 @@
         </w:rPr>
         <w:t xml:space="preserve">= </w:t>
       </w:r>
+      <w:proofErr w:type="spellStart"/>
       <w:r>
         <w:rPr>
           <w:rFonts w:ascii="Courier New" w:hAnsi="Courier New" w:cs="Courier New"/>
@@ -36335,6 +36935,7 @@
         </w:rPr>
         <w:t>int</w:t>
       </w:r>
+      <w:proofErr w:type="spellEnd"/>
       <w:r>
         <w:rPr>
           <w:rFonts w:ascii="Courier New" w:hAnsi="Courier New" w:cs="Courier New"/>
@@ -36749,6 +37350,7 @@
         </w:rPr>
         <w:t>(</w:t>
       </w:r>
+      <w:proofErr w:type="spellStart"/>
       <w:r>
         <w:rPr>
           <w:rFonts w:ascii="Courier New" w:hAnsi="Courier New" w:cs="Courier New"/>
@@ -36759,6 +37361,7 @@
         </w:rPr>
         <w:t>int</w:t>
       </w:r>
+      <w:proofErr w:type="spellEnd"/>
       <w:r>
         <w:rPr>
           <w:rFonts w:ascii="Courier New" w:hAnsi="Courier New" w:cs="Courier New"/>
@@ -37721,7 +38324,29 @@
           <w:lang w:val="en-AU" w:eastAsia="zh-CN"/>
         </w:rPr>
         <w:br/>
-        <w:t xml:space="preserve">    def </w:t>
+        <w:t xml:space="preserve">    </w:t>
+      </w:r>
+      <w:proofErr w:type="spellStart"/>
+      <w:r>
+        <w:rPr>
+          <w:rFonts w:ascii="Courier New" w:hAnsi="Courier New" w:cs="Courier New"/>
+          <w:color w:val="A71D5D"/>
+          <w:sz w:val="14"/>
+          <w:szCs w:val="14"/>
+          <w:lang w:val="en-AU" w:eastAsia="zh-CN"/>
+        </w:rPr>
+        <w:t>def</w:t>
+      </w:r>
+      <w:proofErr w:type="spellEnd"/>
+      <w:r>
+        <w:rPr>
+          <w:rFonts w:ascii="Courier New" w:hAnsi="Courier New" w:cs="Courier New"/>
+          <w:color w:val="A71D5D"/>
+          <w:sz w:val="14"/>
+          <w:szCs w:val="14"/>
+          <w:lang w:val="en-AU" w:eastAsia="zh-CN"/>
+        </w:rPr>
+        <w:t xml:space="preserve"> </w:t>
       </w:r>
       <w:r>
         <w:rPr>
@@ -38096,6 +38721,16 @@
           <w:lang w:val="en-AU" w:eastAsia="zh-CN"/>
         </w:rPr>
         <w:br/>
+      </w:r>
+      <w:r>
+        <w:rPr>
+          <w:rFonts w:ascii="Courier New" w:hAnsi="Courier New" w:cs="Courier New"/>
+          <w:color w:val="63A35C"/>
+          <w:sz w:val="14"/>
+          <w:szCs w:val="14"/>
+          <w:lang w:val="en-AU" w:eastAsia="zh-CN"/>
+        </w:rPr>
+        <w:lastRenderedPageBreak/>
         <w:t xml:space="preserve">        </w:t>
       </w:r>
       <w:proofErr w:type="spellStart"/>
@@ -38181,15 +38816,27 @@
         <w:br/>
         <w:t xml:space="preserve">    </w:t>
       </w:r>
-      <w:r>
-        <w:rPr>
-          <w:rFonts w:ascii="Courier New" w:hAnsi="Courier New" w:cs="Courier New"/>
-          <w:color w:val="A71D5D"/>
-          <w:sz w:val="14"/>
-          <w:szCs w:val="14"/>
-          <w:lang w:val="en-AU" w:eastAsia="zh-CN"/>
-        </w:rPr>
-        <w:t xml:space="preserve">def </w:t>
+      <w:proofErr w:type="spellStart"/>
+      <w:r>
+        <w:rPr>
+          <w:rFonts w:ascii="Courier New" w:hAnsi="Courier New" w:cs="Courier New"/>
+          <w:color w:val="A71D5D"/>
+          <w:sz w:val="14"/>
+          <w:szCs w:val="14"/>
+          <w:lang w:val="en-AU" w:eastAsia="zh-CN"/>
+        </w:rPr>
+        <w:t>def</w:t>
+      </w:r>
+      <w:proofErr w:type="spellEnd"/>
+      <w:r>
+        <w:rPr>
+          <w:rFonts w:ascii="Courier New" w:hAnsi="Courier New" w:cs="Courier New"/>
+          <w:color w:val="A71D5D"/>
+          <w:sz w:val="14"/>
+          <w:szCs w:val="14"/>
+          <w:lang w:val="en-AU" w:eastAsia="zh-CN"/>
+        </w:rPr>
+        <w:t xml:space="preserve"> </w:t>
       </w:r>
       <w:r>
         <w:rPr>
@@ -39714,16 +40361,6 @@
           <w:lang w:val="en-AU" w:eastAsia="zh-CN"/>
         </w:rPr>
         <w:br/>
-      </w:r>
-      <w:r>
-        <w:rPr>
-          <w:rFonts w:ascii="Courier New" w:hAnsi="Courier New" w:cs="Courier New"/>
-          <w:color w:val="63A35C"/>
-          <w:sz w:val="14"/>
-          <w:szCs w:val="14"/>
-          <w:lang w:val="en-AU" w:eastAsia="zh-CN"/>
-        </w:rPr>
-        <w:lastRenderedPageBreak/>
         <w:t xml:space="preserve">        </w:t>
       </w:r>
       <w:proofErr w:type="spellStart"/>
@@ -39883,15 +40520,27 @@
         <w:br/>
         <w:t xml:space="preserve">    </w:t>
       </w:r>
-      <w:r>
-        <w:rPr>
-          <w:rFonts w:ascii="Courier New" w:hAnsi="Courier New" w:cs="Courier New"/>
-          <w:color w:val="A71D5D"/>
-          <w:sz w:val="14"/>
-          <w:szCs w:val="14"/>
-          <w:lang w:val="en-AU" w:eastAsia="zh-CN"/>
-        </w:rPr>
-        <w:t xml:space="preserve">def </w:t>
+      <w:proofErr w:type="spellStart"/>
+      <w:r>
+        <w:rPr>
+          <w:rFonts w:ascii="Courier New" w:hAnsi="Courier New" w:cs="Courier New"/>
+          <w:color w:val="A71D5D"/>
+          <w:sz w:val="14"/>
+          <w:szCs w:val="14"/>
+          <w:lang w:val="en-AU" w:eastAsia="zh-CN"/>
+        </w:rPr>
+        <w:t>def</w:t>
+      </w:r>
+      <w:proofErr w:type="spellEnd"/>
+      <w:r>
+        <w:rPr>
+          <w:rFonts w:ascii="Courier New" w:hAnsi="Courier New" w:cs="Courier New"/>
+          <w:color w:val="A71D5D"/>
+          <w:sz w:val="14"/>
+          <w:szCs w:val="14"/>
+          <w:lang w:val="en-AU" w:eastAsia="zh-CN"/>
+        </w:rPr>
+        <w:t xml:space="preserve"> </w:t>
       </w:r>
       <w:r>
         <w:rPr>
@@ -41458,15 +42107,27 @@
         <w:br/>
         <w:t xml:space="preserve">    </w:t>
       </w:r>
-      <w:r>
-        <w:rPr>
-          <w:rFonts w:ascii="Courier New" w:hAnsi="Courier New" w:cs="Courier New"/>
-          <w:color w:val="A71D5D"/>
-          <w:sz w:val="14"/>
-          <w:szCs w:val="14"/>
-          <w:lang w:val="en-AU" w:eastAsia="zh-CN"/>
-        </w:rPr>
-        <w:t xml:space="preserve">def </w:t>
+      <w:proofErr w:type="spellStart"/>
+      <w:r>
+        <w:rPr>
+          <w:rFonts w:ascii="Courier New" w:hAnsi="Courier New" w:cs="Courier New"/>
+          <w:color w:val="A71D5D"/>
+          <w:sz w:val="14"/>
+          <w:szCs w:val="14"/>
+          <w:lang w:val="en-AU" w:eastAsia="zh-CN"/>
+        </w:rPr>
+        <w:t>def</w:t>
+      </w:r>
+      <w:proofErr w:type="spellEnd"/>
+      <w:r>
+        <w:rPr>
+          <w:rFonts w:ascii="Courier New" w:hAnsi="Courier New" w:cs="Courier New"/>
+          <w:color w:val="A71D5D"/>
+          <w:sz w:val="14"/>
+          <w:szCs w:val="14"/>
+          <w:lang w:val="en-AU" w:eastAsia="zh-CN"/>
+        </w:rPr>
+        <w:t xml:space="preserve"> </w:t>
       </w:r>
       <w:proofErr w:type="spellStart"/>
       <w:r>
@@ -42280,15 +42941,27 @@
         </w:rPr>
         <w:br/>
       </w:r>
-      <w:r>
-        <w:rPr>
-          <w:rFonts w:ascii="Courier New" w:hAnsi="Courier New" w:cs="Courier New"/>
-          <w:color w:val="A71D5D"/>
-          <w:sz w:val="14"/>
-          <w:szCs w:val="14"/>
-          <w:lang w:val="en-AU" w:eastAsia="zh-CN"/>
-        </w:rPr>
-        <w:t xml:space="preserve">def </w:t>
+      <w:proofErr w:type="spellStart"/>
+      <w:r>
+        <w:rPr>
+          <w:rFonts w:ascii="Courier New" w:hAnsi="Courier New" w:cs="Courier New"/>
+          <w:color w:val="A71D5D"/>
+          <w:sz w:val="14"/>
+          <w:szCs w:val="14"/>
+          <w:lang w:val="en-AU" w:eastAsia="zh-CN"/>
+        </w:rPr>
+        <w:t>def</w:t>
+      </w:r>
+      <w:proofErr w:type="spellEnd"/>
+      <w:r>
+        <w:rPr>
+          <w:rFonts w:ascii="Courier New" w:hAnsi="Courier New" w:cs="Courier New"/>
+          <w:color w:val="A71D5D"/>
+          <w:sz w:val="14"/>
+          <w:szCs w:val="14"/>
+          <w:lang w:val="en-AU" w:eastAsia="zh-CN"/>
+        </w:rPr>
+        <w:t xml:space="preserve"> </w:t>
       </w:r>
       <w:proofErr w:type="spellStart"/>
       <w:r>
@@ -45083,6 +45756,7 @@
           <w:szCs w:val="14"/>
           <w:lang w:val="en-AU" w:eastAsia="zh-CN"/>
         </w:rPr>
+        <w:lastRenderedPageBreak/>
         <w:br/>
       </w:r>
       <w:r>
@@ -45812,7 +46486,6 @@
           <w:szCs w:val="14"/>
           <w:lang w:val="en-AU" w:eastAsia="zh-CN"/>
         </w:rPr>
-        <w:lastRenderedPageBreak/>
         <w:t xml:space="preserve">_ </w:t>
       </w:r>
       <w:r>
@@ -49681,6 +50354,7 @@
           <w:szCs w:val="14"/>
           <w:lang w:val="en-AU" w:eastAsia="zh-CN"/>
         </w:rPr>
+        <w:lastRenderedPageBreak/>
         <w:t>nb_bernoulli</w:t>
       </w:r>
       <w:r>
@@ -50755,7 +51429,6 @@
           <w:szCs w:val="14"/>
           <w:lang w:val="en-AU" w:eastAsia="zh-CN"/>
         </w:rPr>
-        <w:lastRenderedPageBreak/>
         <w:t>labels</w:t>
       </w:r>
       <w:r>
@@ -52188,7 +52861,7 @@
 </file>
 
 <file path=word/numbering.xml><?xml version="1.0" encoding="utf-8"?>
-<w:numbering xmlns:wpc="http://schemas.microsoft.com/office/word/2010/wordprocessingCanvas" xmlns:cx="http://schemas.microsoft.com/office/drawing/2014/chartex" xmlns:cx1="http://schemas.microsoft.com/office/drawing/2015/9/8/chartex" xmlns:cx2="http://schemas.microsoft.com/office/drawing/2015/10/21/chartex" xmlns:cx3="http://schemas.microsoft.com/office/drawing/2016/5/9/chartex" xmlns:cx4="http://schemas.microsoft.com/office/drawing/2016/5/10/chartex" xmlns:cx5="http://schemas.microsoft.com/office/drawing/2016/5/11/chartex" xmlns:cx6="http://schemas.microsoft.com/office/drawing/2016/5/12/chartex" xmlns:cx7="http://schemas.microsoft.com/office/drawing/2016/5/13/chartex" xmlns:cx8="http://schemas.microsoft.com/office/drawing/2016/5/14/chartex" xmlns:mc="http://schemas.openxmlformats.org/markup-compatibility/2006" xmlns:aink="http://schemas.microsoft.com/office/drawing/2016/ink" xmlns:am3d="http://schemas.microsoft.com/office/drawing/2017/model3d" xmlns:o="urn:schemas-microsoft-com:office:office" xmlns:r="http://schemas.openxmlformats.org/officeDocument/2006/relationships" xmlns:m="http://schemas.openxmlformats.org/officeDocument/2006/math" xmlns:v="urn:schemas-microsoft-com:vml" xmlns:wp14="http://schemas.microsoft.com/office/word/2010/wordprocessingDrawing" xmlns:wp="http://schemas.openxmlformats.org/drawingml/2006/wordprocessingDrawing" xmlns:w10="urn:schemas-microsoft-com:office:word" xmlns:w="http://schemas.openxmlformats.org/wordprocessingml/2006/main" xmlns:w14="http://schemas.microsoft.com/office/word/2010/wordml" xmlns:w15="http://schemas.microsoft.com/office/word/2012/wordml" xmlns:w16cid="http://schemas.microsoft.com/office/word/2016/wordml/cid" xmlns:w16se="http://schemas.microsoft.com/office/word/2015/wordml/symex" xmlns:wpg="http://schemas.microsoft.com/office/word/2010/wordprocessingGroup" xmlns:wpi="http://schemas.microsoft.com/office/word/2010/wordprocessingInk" xmlns:wne="http://schemas.microsoft.com/office/word/2006/wordml" xmlns:wps="http://schemas.microsoft.com/office/word/2010/wordprocessingShape" mc:Ignorable="w14 w15 w16se w16cid wp14">
+<w:numbering xmlns:wpc="http://schemas.microsoft.com/office/word/2010/wordprocessingCanvas" xmlns:cx="http://schemas.microsoft.com/office/drawing/2014/chartex" xmlns:cx1="http://schemas.microsoft.com/office/drawing/2015/9/8/chartex" xmlns:mc="http://schemas.openxmlformats.org/markup-compatibility/2006" xmlns:o="urn:schemas-microsoft-com:office:office" xmlns:r="http://schemas.openxmlformats.org/officeDocument/2006/relationships" xmlns:m="http://schemas.openxmlformats.org/officeDocument/2006/math" xmlns:v="urn:schemas-microsoft-com:vml" xmlns:wp14="http://schemas.microsoft.com/office/word/2010/wordprocessingDrawing" xmlns:wp="http://schemas.openxmlformats.org/drawingml/2006/wordprocessingDrawing" xmlns:w10="urn:schemas-microsoft-com:office:word" xmlns:w="http://schemas.openxmlformats.org/wordprocessingml/2006/main" xmlns:w14="http://schemas.microsoft.com/office/word/2010/wordml" xmlns:w15="http://schemas.microsoft.com/office/word/2012/wordml" xmlns:w16se="http://schemas.microsoft.com/office/word/2015/wordml/symex" xmlns:wpg="http://schemas.microsoft.com/office/word/2010/wordprocessingGroup" xmlns:wpi="http://schemas.microsoft.com/office/word/2010/wordprocessingInk" xmlns:wne="http://schemas.microsoft.com/office/word/2006/wordml" xmlns:wps="http://schemas.microsoft.com/office/word/2010/wordprocessingShape" mc:Ignorable="w14 w15 w16se wp14">
   <w:abstractNum w:abstractNumId="0" w15:restartNumberingAfterBreak="0">
     <w:nsid w:val="41383C4F"/>
     <w:multiLevelType w:val="multilevel"/>
@@ -52577,7 +53250,7 @@
 </file>
 
 <file path=word/styles.xml><?xml version="1.0" encoding="utf-8"?>
-<w:styles xmlns:mc="http://schemas.openxmlformats.org/markup-compatibility/2006" xmlns:r="http://schemas.openxmlformats.org/officeDocument/2006/relationships" xmlns:w="http://schemas.openxmlformats.org/wordprocessingml/2006/main" xmlns:w14="http://schemas.microsoft.com/office/word/2010/wordml" xmlns:w15="http://schemas.microsoft.com/office/word/2012/wordml" xmlns:w16cid="http://schemas.microsoft.com/office/word/2016/wordml/cid" xmlns:w16se="http://schemas.microsoft.com/office/word/2015/wordml/symex" mc:Ignorable="w14 w15 w16se w16cid">
+<w:styles xmlns:mc="http://schemas.openxmlformats.org/markup-compatibility/2006" xmlns:r="http://schemas.openxmlformats.org/officeDocument/2006/relationships" xmlns:w="http://schemas.openxmlformats.org/wordprocessingml/2006/main" xmlns:w14="http://schemas.microsoft.com/office/word/2010/wordml" xmlns:w15="http://schemas.microsoft.com/office/word/2012/wordml" xmlns:w16se="http://schemas.microsoft.com/office/word/2015/wordml/symex" mc:Ignorable="w14 w15 w16se">
   <w:docDefaults>
     <w:rPrDefault>
       <w:rPr>
@@ -52589,7 +53262,7 @@
     </w:rPrDefault>
     <w:pPrDefault/>
   </w:docDefaults>
-  <w:latentStyles w:defLockedState="0" w:defUIPriority="99" w:defSemiHidden="0" w:defUnhideWhenUsed="0" w:defQFormat="0" w:count="375">
+  <w:latentStyles w:defLockedState="0" w:defUIPriority="99" w:defSemiHidden="0" w:defUnhideWhenUsed="0" w:defQFormat="0" w:count="371">
     <w:lsdException w:name="Normal" w:uiPriority="0" w:qFormat="1"/>
     <w:lsdException w:name="heading 1" w:uiPriority="9" w:qFormat="1"/>
     <w:lsdException w:name="heading 2" w:semiHidden="1" w:uiPriority="9" w:unhideWhenUsed="1" w:qFormat="1"/>
@@ -52695,6 +53368,7 @@
     <w:lsdException w:name="HTML Sample" w:semiHidden="1" w:unhideWhenUsed="1"/>
     <w:lsdException w:name="HTML Typewriter" w:semiHidden="1" w:unhideWhenUsed="1"/>
     <w:lsdException w:name="HTML Variable" w:semiHidden="1" w:unhideWhenUsed="1"/>
+    <w:lsdException w:name="Normal Table" w:semiHidden="1" w:unhideWhenUsed="1"/>
     <w:lsdException w:name="annotation subject" w:semiHidden="1" w:unhideWhenUsed="1"/>
     <w:lsdException w:name="No List" w:semiHidden="1" w:unhideWhenUsed="1"/>
     <w:lsdException w:name="Outline List 1" w:semiHidden="1" w:unhideWhenUsed="1"/>
@@ -52738,8 +53412,10 @@
     <w:lsdException w:name="Table Elegant" w:semiHidden="1" w:unhideWhenUsed="1"/>
     <w:lsdException w:name="Table Professional" w:semiHidden="1" w:unhideWhenUsed="1"/>
     <w:lsdException w:name="Table Subtle 1" w:semiHidden="1" w:unhideWhenUsed="1"/>
+    <w:lsdException w:name="Table Subtle 2" w:semiHidden="1" w:unhideWhenUsed="1"/>
     <w:lsdException w:name="Table Web 1" w:semiHidden="1" w:unhideWhenUsed="1"/>
     <w:lsdException w:name="Table Web 2" w:semiHidden="1" w:unhideWhenUsed="1"/>
+    <w:lsdException w:name="Table Web 3" w:semiHidden="1" w:unhideWhenUsed="1"/>
     <w:lsdException w:name="Balloon Text" w:semiHidden="1" w:unhideWhenUsed="1"/>
     <w:lsdException w:name="Table Grid" w:uiPriority="39"/>
     <w:lsdException w:name="Table Theme" w:semiHidden="1" w:unhideWhenUsed="1"/>
@@ -52958,10 +53634,6 @@
     <w:lsdException w:name="List Table 5 Dark Accent 6" w:uiPriority="50"/>
     <w:lsdException w:name="List Table 6 Colorful Accent 6" w:uiPriority="51"/>
     <w:lsdException w:name="List Table 7 Colorful Accent 6" w:uiPriority="52"/>
-    <w:lsdException w:name="Mention" w:semiHidden="1" w:unhideWhenUsed="1"/>
-    <w:lsdException w:name="Smart Hyperlink" w:semiHidden="1" w:unhideWhenUsed="1"/>
-    <w:lsdException w:name="Hashtag" w:semiHidden="1" w:unhideWhenUsed="1"/>
-    <w:lsdException w:name="Unresolved Mention" w:semiHidden="1" w:unhideWhenUsed="1"/>
   </w:latentStyles>
   <w:style w:type="paragraph" w:default="1" w:styleId="Normal">
     <w:name w:val="Normal"/>
@@ -53159,7 +53831,7 @@
       <w:lang w:val="en-AU" w:eastAsia="zh-CN"/>
     </w:rPr>
   </w:style>
-  <w:style w:type="character" w:styleId="UnresolvedMention">
+  <w:style w:type="character" w:customStyle="1" w:styleId="UnresolvedMention">
     <w:name w:val="Unresolved Mention"/>
     <w:basedOn w:val="DefaultParagraphFont"/>
     <w:uiPriority w:val="99"/>
@@ -53169,6 +53841,33 @@
     <w:rPr>
       <w:color w:val="605E5C"/>
       <w:shd w:val="clear" w:color="auto" w:fill="E1DFDD"/>
+    </w:rPr>
+  </w:style>
+  <w:style w:type="paragraph" w:styleId="BalloonText">
+    <w:name w:val="Balloon Text"/>
+    <w:basedOn w:val="Normal"/>
+    <w:link w:val="BalloonTextChar"/>
+    <w:uiPriority w:val="99"/>
+    <w:semiHidden/>
+    <w:unhideWhenUsed/>
+    <w:rsid w:val="00A43963"/>
+    <w:rPr>
+      <w:rFonts w:ascii="Segoe UI" w:hAnsi="Segoe UI" w:cs="Segoe UI"/>
+      <w:sz w:val="18"/>
+      <w:szCs w:val="18"/>
+    </w:rPr>
+  </w:style>
+  <w:style w:type="character" w:customStyle="1" w:styleId="BalloonTextChar">
+    <w:name w:val="Balloon Text Char"/>
+    <w:basedOn w:val="DefaultParagraphFont"/>
+    <w:link w:val="BalloonText"/>
+    <w:uiPriority w:val="99"/>
+    <w:semiHidden/>
+    <w:rsid w:val="00A43963"/>
+    <w:rPr>
+      <w:rFonts w:ascii="Segoe UI" w:eastAsia="Times New Roman" w:hAnsi="Segoe UI" w:cs="Segoe UI"/>
+      <w:sz w:val="18"/>
+      <w:szCs w:val="18"/>
     </w:rPr>
   </w:style>
 </w:styles>

</xml_diff>

<commit_message>
added netid for both of us
Minyuan Gu (minyuan3@illinois.edu, netid minyuan3)
Yanislav Shterev (shterev2@illinois.edu, netid shterev2)
</commit_message>
<xml_diff>
--- a/homework1/CS498_AMO_Homework1.docx
+++ b/homework1/CS498_AMO_Homework1.docx
@@ -98,7 +98,29 @@
           <w:sz w:val="28"/>
           <w:szCs w:val="28"/>
         </w:rPr>
-        <w:t xml:space="preserve"> Gu (</w:t>
+        <w:t xml:space="preserve"> </w:t>
+      </w:r>
+      <w:proofErr w:type="gramStart"/>
+      <w:r>
+        <w:rPr>
+          <w:rFonts w:ascii="Helvetica Neue" w:hAnsi="Helvetica Neue"/>
+          <w:bCs/>
+          <w:color w:val="333333"/>
+          <w:sz w:val="28"/>
+          <w:szCs w:val="28"/>
+        </w:rPr>
+        <w:t>Gu</w:t>
+      </w:r>
+      <w:proofErr w:type="gramEnd"/>
+      <w:r>
+        <w:rPr>
+          <w:rFonts w:ascii="Helvetica Neue" w:hAnsi="Helvetica Neue"/>
+          <w:bCs/>
+          <w:color w:val="333333"/>
+          <w:sz w:val="28"/>
+          <w:szCs w:val="28"/>
+        </w:rPr>
+        <w:t xml:space="preserve"> (</w:t>
       </w:r>
       <w:hyperlink r:id="rId5" w:history="1">
         <w:r>
@@ -114,6 +136,38 @@
       </w:hyperlink>
       <w:r>
         <w:rPr>
+          <w:rStyle w:val="Hyperlink"/>
+          <w:rFonts w:ascii="Helvetica Neue" w:hAnsi="Helvetica Neue"/>
+          <w:bCs/>
+          <w:sz w:val="28"/>
+          <w:szCs w:val="28"/>
+        </w:rPr>
+        <w:t xml:space="preserve">, </w:t>
+      </w:r>
+      <w:proofErr w:type="spellStart"/>
+      <w:r>
+        <w:rPr>
+          <w:rStyle w:val="Hyperlink"/>
+          <w:rFonts w:ascii="Helvetica Neue" w:hAnsi="Helvetica Neue"/>
+          <w:bCs/>
+          <w:sz w:val="28"/>
+          <w:szCs w:val="28"/>
+        </w:rPr>
+        <w:t>netid</w:t>
+      </w:r>
+      <w:proofErr w:type="spellEnd"/>
+      <w:r>
+        <w:rPr>
+          <w:rStyle w:val="Hyperlink"/>
+          <w:rFonts w:ascii="Helvetica Neue" w:hAnsi="Helvetica Neue"/>
+          <w:bCs/>
+          <w:sz w:val="28"/>
+          <w:szCs w:val="28"/>
+        </w:rPr>
+        <w:t xml:space="preserve"> minyuan3</w:t>
+      </w:r>
+      <w:r>
+        <w:rPr>
           <w:rFonts w:ascii="Helvetica Neue" w:hAnsi="Helvetica Neue"/>
           <w:bCs/>
           <w:color w:val="333333"/>
@@ -194,6 +248,48 @@
       </w:hyperlink>
       <w:r>
         <w:rPr>
+          <w:rStyle w:val="Hyperlink"/>
+          <w:rFonts w:ascii="Helvetica Neue" w:hAnsi="Helvetica Neue"/>
+          <w:bCs/>
+          <w:sz w:val="28"/>
+          <w:szCs w:val="28"/>
+        </w:rPr>
+        <w:t xml:space="preserve">, </w:t>
+      </w:r>
+      <w:proofErr w:type="spellStart"/>
+      <w:r>
+        <w:rPr>
+          <w:rStyle w:val="Hyperlink"/>
+          <w:rFonts w:ascii="Helvetica Neue" w:hAnsi="Helvetica Neue"/>
+          <w:bCs/>
+          <w:sz w:val="28"/>
+          <w:szCs w:val="28"/>
+        </w:rPr>
+        <w:t>netid</w:t>
+      </w:r>
+      <w:proofErr w:type="spellEnd"/>
+      <w:r>
+        <w:rPr>
+          <w:rStyle w:val="Hyperlink"/>
+          <w:rFonts w:ascii="Helvetica Neue" w:hAnsi="Helvetica Neue"/>
+          <w:bCs/>
+          <w:sz w:val="28"/>
+          <w:szCs w:val="28"/>
+        </w:rPr>
+        <w:t xml:space="preserve"> </w:t>
+      </w:r>
+      <w:r>
+        <w:rPr>
+          <w:rStyle w:val="Hyperlink"/>
+          <w:rFonts w:ascii="Helvetica Neue" w:hAnsi="Helvetica Neue"/>
+          <w:bCs/>
+          <w:sz w:val="28"/>
+          <w:szCs w:val="28"/>
+        </w:rPr>
+        <w:t>shterev2</w:t>
+      </w:r>
+      <w:r>
+        <w:rPr>
           <w:rFonts w:ascii="Helvetica Neue" w:hAnsi="Helvetica Neue"/>
           <w:bCs/>
           <w:color w:val="333333"/>
@@ -272,7 +368,17 @@
           <w:color w:val="333333"/>
           <w:shd w:val="clear" w:color="auto" w:fill="FFFFFF"/>
         </w:rPr>
-        <w:t xml:space="preserve"> to train a Naïve Bayes classifier to predict whether given patient has diabetes or not. The dataset contains 8 feature columns containing only continuous values and 1 label column having as values 1 (having diabetes) and 0 (negative diabetes results).</w:t>
+        <w:t xml:space="preserve"> to train a Naïve Bayes classifier to predict whether given patient has </w:t>
+      </w:r>
+      <w:bookmarkStart w:id="0" w:name="_GoBack"/>
+      <w:bookmarkEnd w:id="0"/>
+      <w:r>
+        <w:rPr>
+          <w:rFonts w:asciiTheme="minorHAnsi" w:hAnsiTheme="minorHAnsi" w:cstheme="minorHAnsi"/>
+          <w:color w:val="333333"/>
+          <w:shd w:val="clear" w:color="auto" w:fill="FFFFFF"/>
+        </w:rPr>
+        <w:t>diabetes or not. The dataset contains 8 feature columns containing only continuous values and 1 label column having as values 1 (having diabetes) and 0 (negative diabetes results).</w:t>
       </w:r>
       <w:r>
         <w:rPr>
@@ -8614,17 +8720,7 @@
           <w:bCs/>
           <w:color w:val="333333"/>
         </w:rPr>
-        <w:t xml:space="preserve"> = 1e-1 (1e-1*&lt;</w:t>
-      </w:r>
-      <w:bookmarkStart w:id="0" w:name="_GoBack"/>
-      <w:bookmarkEnd w:id="0"/>
-      <w:r>
-        <w:rPr>
-          <w:rFonts w:asciiTheme="minorHAnsi" w:hAnsiTheme="minorHAnsi" w:cstheme="minorHAnsi"/>
-          <w:bCs/>
-          <w:color w:val="333333"/>
-        </w:rPr>
-        <w:t>max variance&gt; was introduced to avoid 0 variance pixels)</w:t>
+        <w:t xml:space="preserve"> = 1e-1 (1e-1*&lt;max variance&gt; was introduced to avoid 0 variance pixels)</w:t>
       </w:r>
     </w:p>
     <w:p>
@@ -53680,7 +53776,6 @@
   <w:style w:type="character" w:default="1" w:styleId="DefaultParagraphFont">
     <w:name w:val="Default Paragraph Font"/>
     <w:uiPriority w:val="1"/>
-    <w:semiHidden/>
     <w:unhideWhenUsed/>
   </w:style>
   <w:style w:type="table" w:default="1" w:styleId="TableNormal">

</xml_diff>